<commit_message>
Minor fixes for intro to programming exercises
</commit_message>
<xml_diff>
--- a/Courses/Software-Sciences/Module-1-OOP/01-Intro-to-Programming/01-Intro-to-Programming-Exercises.docx
+++ b/Courses/Software-Sciences/Module-1-OOP/01-Intro-to-Programming/01-Intro-to-Programming-Exercises.docx
@@ -88,16 +88,6 @@
     </w:p>
     <w:p>
       <w:pPr>
-        <w:spacing w:before="0" w:after="0"/>
-        <w:rPr>
-          <w:rStyle w:val="Hyperlink"/>
-          <w:noProof/>
-          <w:lang w:val="bg-BG"/>
-        </w:rPr>
-      </w:pPr>
-    </w:p>
-    <w:p>
-      <w:pPr>
         <w:pStyle w:val="Heading2"/>
         <w:rPr>
           <w:lang w:val="bg-BG"/>
@@ -230,10 +220,17 @@
       <w:r>
         <w:rPr>
           <w:rStyle w:val="CodeChar"/>
+          <w:rFonts w:ascii="Calibri" w:hAnsi="Calibri" w:cs="Calibri"/>
         </w:rPr>
         <w:t>Visual Studio</w:t>
       </w:r>
       <w:r>
+        <w:rPr>
+          <w:rStyle w:val="CodeChar"/>
+          <w:rFonts w:ascii="Calibri" w:hAnsi="Calibri" w:cs="Calibri"/>
+          <w:b w:val="0"/>
+          <w:bCs/>
+        </w:rPr>
         <w:t>.</w:t>
       </w:r>
     </w:p>
@@ -245,6 +242,10 @@
           <w:numId w:val="18"/>
         </w:numPr>
         <w:rPr>
+          <w:rStyle w:val="CodeChar"/>
+          <w:rFonts w:asciiTheme="minorHAnsi" w:hAnsiTheme="minorHAnsi"/>
+          <w:b w:val="0"/>
+          <w:noProof w:val="0"/>
           <w:lang w:val="bg-BG"/>
         </w:rPr>
       </w:pPr>
@@ -264,11 +265,19 @@
         <w:t>[Create a new project]</w:t>
       </w:r>
       <w:r>
+        <w:rPr>
+          <w:rStyle w:val="CodeChar"/>
+          <w:rFonts w:ascii="Calibri" w:hAnsi="Calibri" w:cs="Calibri"/>
+          <w:b w:val="0"/>
+          <w:bCs/>
+        </w:rPr>
         <w:t>.</w:t>
       </w:r>
     </w:p>
     <w:p>
       <w:pPr>
+        <w:pStyle w:val="ListParagraph"/>
+        <w:ind w:left="360"/>
         <w:rPr>
           <w:lang w:val="bg-BG"/>
         </w:rPr>
@@ -279,7 +288,7 @@
           <w:lang w:eastAsia="bg-BG"/>
         </w:rPr>
         <w:drawing>
-          <wp:inline distT="0" distB="0" distL="0" distR="0" wp14:anchorId="36D57946" wp14:editId="369A3617">
+          <wp:inline distT="0" distB="0" distL="0" distR="0" wp14:anchorId="712554C2" wp14:editId="40317915">
             <wp:extent cx="4362450" cy="2678925"/>
             <wp:effectExtent l="19050" t="19050" r="19050" b="26670"/>
             <wp:docPr id="8" name="Картина 8" descr="Graphical user interface, application&#10;&#10;Description automatically generated"/>
@@ -330,14 +339,17 @@
           <w:numId w:val="18"/>
         </w:numPr>
         <w:rPr>
-          <w:lang w:val="bg-BG"/>
-        </w:rPr>
-      </w:pPr>
-      <w:r>
-        <w:rPr>
-          <w:lang w:val="bg-BG"/>
-        </w:rPr>
-        <w:lastRenderedPageBreak/>
+          <w:rStyle w:val="CodeChar"/>
+          <w:rFonts w:asciiTheme="minorHAnsi" w:hAnsiTheme="minorHAnsi"/>
+          <w:b w:val="0"/>
+          <w:noProof w:val="0"/>
+          <w:lang w:val="bg-BG"/>
+        </w:rPr>
+      </w:pPr>
+      <w:r>
+        <w:rPr>
+          <w:lang w:val="bg-BG"/>
+        </w:rPr>
         <w:t xml:space="preserve">Изберете </w:t>
       </w:r>
       <w:r>
@@ -346,13 +358,23 @@
         </w:rPr>
         <w:t>[Console App (.NET Core)]</w:t>
       </w:r>
+    </w:p>
+    <w:p>
+      <w:pPr>
+        <w:pStyle w:val="ListParagraph"/>
+        <w:ind w:left="360"/>
+        <w:rPr>
+          <w:lang w:val="bg-BG"/>
+        </w:rPr>
+      </w:pPr>
       <w:r>
         <w:rPr>
           <w:noProof/>
           <w:lang w:eastAsia="bg-BG"/>
         </w:rPr>
+        <w:lastRenderedPageBreak/>
         <w:drawing>
-          <wp:inline distT="0" distB="0" distL="0" distR="0" wp14:anchorId="5519EB05" wp14:editId="5E59F069">
+          <wp:inline distT="0" distB="0" distL="0" distR="0" wp14:anchorId="1F6B6BB1" wp14:editId="770F2476">
             <wp:extent cx="6098856" cy="3745230"/>
             <wp:effectExtent l="19050" t="19050" r="16510" b="26670"/>
             <wp:docPr id="14" name="Картина 14" descr="Graphical user interface, text, application, email&#10;&#10;Description automatically generated"/>
@@ -447,20 +469,21 @@
     </w:p>
     <w:p>
       <w:pPr>
-        <w:rPr>
-          <w:lang w:val="bg-BG"/>
-        </w:rPr>
-      </w:pPr>
-      <w:r>
-        <w:rPr>
-          <w:noProof/>
-          <w:lang w:eastAsia="bg-BG"/>
+        <w:pStyle w:val="ListParagraph"/>
+        <w:ind w:left="360"/>
+        <w:rPr>
+          <w:lang w:val="bg-BG"/>
+        </w:rPr>
+      </w:pPr>
+      <w:r>
+        <w:rPr>
+          <w:lang w:val="bg-BG"/>
         </w:rPr>
         <w:drawing>
-          <wp:inline distT="0" distB="0" distL="0" distR="0" wp14:anchorId="3B68E4EE" wp14:editId="422350CF">
-            <wp:extent cx="6122670" cy="3756920"/>
-            <wp:effectExtent l="19050" t="19050" r="11430" b="15240"/>
-            <wp:docPr id="24" name="Картина 24" descr="Graphical user interface, text, application&#10;&#10;Description automatically generated"/>
+          <wp:inline distT="0" distB="0" distL="0" distR="0" wp14:anchorId="45FBB4BB" wp14:editId="64514D36">
+            <wp:extent cx="4420800" cy="3020400"/>
+            <wp:effectExtent l="12700" t="12700" r="12065" b="15240"/>
+            <wp:docPr id="808179928" name="Picture 1" descr="A screenshot of a computer&#10;&#10;Description automatically generated with medium confidence"/>
             <wp:cNvGraphicFramePr>
               <a:graphicFrameLocks xmlns:a="http://schemas.openxmlformats.org/drawingml/2006/main" noChangeAspect="1"/>
             </wp:cNvGraphicFramePr>
@@ -468,7 +491,7 @@
               <a:graphicData uri="http://schemas.openxmlformats.org/drawingml/2006/picture">
                 <pic:pic xmlns:pic="http://schemas.openxmlformats.org/drawingml/2006/picture">
                   <pic:nvPicPr>
-                    <pic:cNvPr id="24" name="Картина 24" descr="Graphical user interface, text, application&#10;&#10;Description automatically generated"/>
+                    <pic:cNvPr id="808179928" name="Picture 1" descr="A screenshot of a computer&#10;&#10;Description automatically generated with medium confidence"/>
                     <pic:cNvPicPr/>
                   </pic:nvPicPr>
                   <pic:blipFill>
@@ -480,7 +503,7 @@
                   <pic:spPr>
                     <a:xfrm>
                       <a:off x="0" y="0"/>
-                      <a:ext cx="6129411" cy="3761056"/>
+                      <a:ext cx="4420800" cy="3020400"/>
                     </a:xfrm>
                     <a:prstGeom prst="rect">
                       <a:avLst/>
@@ -488,7 +511,7 @@
                     <a:ln>
                       <a:solidFill>
                         <a:schemeClr val="bg1">
-                          <a:lumMod val="85000"/>
+                          <a:lumMod val="75000"/>
                         </a:schemeClr>
                       </a:solidFill>
                     </a:ln>
@@ -507,6 +530,9 @@
           <w:ilvl w:val="0"/>
           <w:numId w:val="18"/>
         </w:numPr>
+        <w:spacing w:before="200"/>
+        <w:ind w:left="357" w:hanging="357"/>
+        <w:contextualSpacing w:val="0"/>
         <w:rPr>
           <w:lang w:val="bg-BG"/>
         </w:rPr>
@@ -611,7 +637,13 @@
           <w:bCs/>
           <w:lang w:val="ru-RU"/>
         </w:rPr>
-        <w:t>#.</w:t>
+        <w:t>#</w:t>
+      </w:r>
+      <w:r>
+        <w:rPr>
+          <w:bCs/>
+        </w:rPr>
+        <w:t>.</w:t>
       </w:r>
     </w:p>
     <w:p>
@@ -640,7 +672,10 @@
       </w:r>
       <w:r>
         <w:rPr>
-          <w:lang w:val="ru-RU"/>
+          <w:rStyle w:val="CodeChar"/>
+          <w:rFonts w:ascii="Calibri" w:hAnsi="Calibri" w:cs="Calibri"/>
+          <w:b w:val="0"/>
+          <w:bCs/>
         </w:rPr>
         <w:t>.</w:t>
       </w:r>
@@ -704,10 +739,7 @@
         <w:t>{</w:t>
       </w:r>
       <w:r>
-        <w:rPr>
-          <w:lang w:val="ru-RU"/>
-        </w:rPr>
-        <w:t>.</w:t>
+        <w:t>:</w:t>
       </w:r>
       <w:r>
         <w:rPr>
@@ -715,9 +747,9 @@
           <w:lang w:eastAsia="bg-BG"/>
         </w:rPr>
         <w:drawing>
-          <wp:inline distT="0" distB="0" distL="0" distR="0" wp14:anchorId="5FDFE093" wp14:editId="2AB75D44">
-            <wp:extent cx="6626225" cy="3119755"/>
-            <wp:effectExtent l="19050" t="19050" r="22225" b="23495"/>
+          <wp:inline distT="0" distB="0" distL="0" distR="0" wp14:anchorId="5FDFE093" wp14:editId="0D9B04A3">
+            <wp:extent cx="6627600" cy="3121200"/>
+            <wp:effectExtent l="12700" t="12700" r="14605" b="15875"/>
             <wp:docPr id="9" name="Картина 4" descr="Graphical user interface, text, application&#10;&#10;Description automatically generated"/>
             <wp:cNvGraphicFramePr>
               <a:graphicFrameLocks xmlns:a="http://schemas.openxmlformats.org/drawingml/2006/main" noChangeAspect="1"/>
@@ -738,7 +770,7 @@
                   <pic:spPr>
                     <a:xfrm>
                       <a:off x="0" y="0"/>
-                      <a:ext cx="6626225" cy="3119755"/>
+                      <a:ext cx="6627600" cy="3121200"/>
                     </a:xfrm>
                     <a:prstGeom prst="rect">
                       <a:avLst/>
@@ -765,6 +797,9 @@
           <w:ilvl w:val="0"/>
           <w:numId w:val="18"/>
         </w:numPr>
+        <w:spacing w:before="200"/>
+        <w:ind w:left="357" w:hanging="357"/>
+        <w:contextualSpacing w:val="0"/>
         <w:rPr>
           <w:lang w:val="bg-BG"/>
         </w:rPr>
@@ -859,11 +894,6 @@
       </w:tr>
     </w:tbl>
     <w:p>
-      <w:pPr>
-        <w:rPr>
-          <w:lang w:val="bg-BG"/>
-        </w:rPr>
-      </w:pPr>
       <w:r>
         <w:rPr>
           <w:lang w:val="bg-BG"/>
@@ -878,27 +908,19 @@
         <w:t>{</w:t>
       </w:r>
       <w:r>
-        <w:rPr>
-          <w:lang w:val="ru-RU"/>
-        </w:rPr>
-        <w:t>.</w:t>
+        <w:t>:</w:t>
       </w:r>
     </w:p>
     <w:p>
-      <w:pPr>
-        <w:rPr>
-          <w:lang w:val="bg-BG"/>
-        </w:rPr>
-      </w:pPr>
       <w:r>
         <w:rPr>
           <w:noProof/>
           <w:lang w:eastAsia="bg-BG"/>
         </w:rPr>
         <w:drawing>
-          <wp:inline distT="0" distB="0" distL="0" distR="0" wp14:anchorId="5781C8D4" wp14:editId="29023FAA">
+          <wp:inline distT="0" distB="0" distL="0" distR="0" wp14:anchorId="4DA5BCFD" wp14:editId="4923BFFE">
             <wp:extent cx="6626225" cy="3117215"/>
-            <wp:effectExtent l="19050" t="19050" r="22225" b="26035"/>
+            <wp:effectExtent l="12700" t="12700" r="15875" b="6985"/>
             <wp:docPr id="26" name="Картина 26" descr="Graphical user interface, text, application&#10;&#10;Description automatically generated"/>
             <wp:cNvGraphicFramePr>
               <a:graphicFrameLocks xmlns:a="http://schemas.openxmlformats.org/drawingml/2006/main" noChangeAspect="1"/>
@@ -1017,7 +1039,8 @@
     </w:p>
     <w:p>
       <w:pPr>
-        <w:jc w:val="both"/>
+        <w:pStyle w:val="ListParagraph"/>
+        <w:ind w:left="360"/>
         <w:rPr>
           <w:lang w:val="bg-BG"/>
         </w:rPr>
@@ -1028,7 +1051,7 @@
           <w:lang w:eastAsia="bg-BG"/>
         </w:rPr>
         <w:drawing>
-          <wp:inline distT="0" distB="0" distL="0" distR="0" wp14:anchorId="56511DA5" wp14:editId="00EB2853">
+          <wp:inline distT="0" distB="0" distL="0" distR="0" wp14:anchorId="4A607BAA" wp14:editId="7274F914">
             <wp:extent cx="6042660" cy="1380518"/>
             <wp:effectExtent l="19050" t="19050" r="15240" b="10160"/>
             <wp:docPr id="28" name="Картина 28" descr="Text&#10;&#10;Description automatically generated"/>
@@ -1078,7 +1101,9 @@
           <w:ilvl w:val="0"/>
           <w:numId w:val="18"/>
         </w:numPr>
-        <w:spacing w:after="0"/>
+        <w:spacing w:before="200" w:after="0"/>
+        <w:ind w:left="357" w:hanging="357"/>
+        <w:contextualSpacing w:val="0"/>
         <w:rPr>
           <w:lang w:val="bg-BG"/>
         </w:rPr>
@@ -1247,21 +1272,23 @@
     </w:p>
     <w:p>
       <w:pPr>
-        <w:spacing w:after="0"/>
-        <w:rPr>
-          <w:lang w:val="bg-BG"/>
-        </w:rPr>
-      </w:pPr>
-      <w:r>
-        <w:rPr>
-          <w:noProof/>
+        <w:pStyle w:val="ListParagraph"/>
+        <w:spacing w:before="200" w:after="0"/>
+        <w:ind w:left="357"/>
+        <w:contextualSpacing w:val="0"/>
+        <w:rPr>
+          <w:lang w:val="bg-BG"/>
+        </w:rPr>
+      </w:pPr>
+      <w:r>
+        <w:rPr>
           <w:lang w:val="bg-BG"/>
         </w:rPr>
         <w:drawing>
-          <wp:inline distT="0" distB="0" distL="0" distR="0" wp14:anchorId="79863436" wp14:editId="1F718F77">
-            <wp:extent cx="6626225" cy="5248275"/>
+          <wp:inline distT="0" distB="0" distL="0" distR="0" wp14:anchorId="2376E878" wp14:editId="23C102D6">
+            <wp:extent cx="4734000" cy="5083200"/>
             <wp:effectExtent l="12700" t="12700" r="15875" b="9525"/>
-            <wp:docPr id="1" name="Picture 1" descr="Graphical user interface, application&#10;&#10;Description automatically generated"/>
+            <wp:docPr id="2060211438" name="Picture 1" descr="A screenshot of a computer&#10;&#10;Description automatically generated with medium confidence"/>
             <wp:cNvGraphicFramePr>
               <a:graphicFrameLocks xmlns:a="http://schemas.openxmlformats.org/drawingml/2006/main" noChangeAspect="1"/>
             </wp:cNvGraphicFramePr>
@@ -1269,7 +1296,7 @@
               <a:graphicData uri="http://schemas.openxmlformats.org/drawingml/2006/picture">
                 <pic:pic xmlns:pic="http://schemas.openxmlformats.org/drawingml/2006/picture">
                   <pic:nvPicPr>
-                    <pic:cNvPr id="1" name="Picture 1" descr="Graphical user interface, application&#10;&#10;Description automatically generated"/>
+                    <pic:cNvPr id="2060211438" name="Picture 1" descr="A screenshot of a computer&#10;&#10;Description automatically generated with medium confidence"/>
                     <pic:cNvPicPr/>
                   </pic:nvPicPr>
                   <pic:blipFill>
@@ -1281,7 +1308,7 @@
                   <pic:spPr>
                     <a:xfrm>
                       <a:off x="0" y="0"/>
-                      <a:ext cx="6626225" cy="5248275"/>
+                      <a:ext cx="4734000" cy="5083200"/>
                     </a:xfrm>
                     <a:prstGeom prst="rect">
                       <a:avLst/>
@@ -1289,7 +1316,7 @@
                     <a:ln>
                       <a:solidFill>
                         <a:schemeClr val="bg1">
-                          <a:lumMod val="65000"/>
+                          <a:lumMod val="75000"/>
                         </a:schemeClr>
                       </a:solidFill>
                     </a:ln>
@@ -1308,6 +1335,9 @@
           <w:ilvl w:val="0"/>
           <w:numId w:val="18"/>
         </w:numPr>
+        <w:spacing w:before="200"/>
+        <w:ind w:left="357" w:hanging="357"/>
+        <w:contextualSpacing w:val="0"/>
         <w:rPr>
           <w:lang w:val="bg-BG"/>
         </w:rPr>
@@ -1358,7 +1388,7 @@
         <w:t xml:space="preserve">Ще получите резултата след няколко секунди в таблицата с изпратени решения в </w:t>
       </w:r>
       <w:r>
-        <w:t>judge</w:t>
+        <w:t>Judge</w:t>
       </w:r>
       <w:r>
         <w:rPr>
@@ -1381,7 +1411,10 @@
     </w:p>
     <w:p>
       <w:pPr>
-        <w:jc w:val="center"/>
+        <w:pStyle w:val="ListParagraph"/>
+        <w:spacing w:before="200"/>
+        <w:ind w:left="357"/>
+        <w:contextualSpacing w:val="0"/>
         <w:rPr>
           <w:lang w:val="bg-BG"/>
         </w:rPr>
@@ -1392,7 +1425,7 @@
           <w:lang w:eastAsia="bg-BG"/>
         </w:rPr>
         <w:drawing>
-          <wp:inline distT="0" distB="0" distL="0" distR="0" wp14:anchorId="1E015633" wp14:editId="3454A105">
+          <wp:inline distT="0" distB="0" distL="0" distR="0" wp14:anchorId="4A3DE2ED" wp14:editId="43377517">
             <wp:extent cx="6442710" cy="1514515"/>
             <wp:effectExtent l="19050" t="19050" r="15240" b="28575"/>
             <wp:docPr id="12" name="Картина 3" descr="Graphical user interface, application&#10;&#10;Description automatically generated with medium confidence"/>
@@ -1639,6 +1672,8 @@
     </w:p>
     <w:p>
       <w:pPr>
+        <w:pStyle w:val="ListParagraph"/>
+        <w:ind w:left="360"/>
         <w:rPr>
           <w:lang w:val="bg-BG"/>
         </w:rPr>
@@ -1649,7 +1684,7 @@
           <w:lang w:eastAsia="bg-BG"/>
         </w:rPr>
         <w:drawing>
-          <wp:inline distT="0" distB="0" distL="0" distR="0" wp14:anchorId="2DB20307" wp14:editId="212ADE97">
+          <wp:inline distT="0" distB="0" distL="0" distR="0" wp14:anchorId="37661955" wp14:editId="62E69D8E">
             <wp:extent cx="6061631" cy="3722370"/>
             <wp:effectExtent l="19050" t="19050" r="15875" b="11430"/>
             <wp:docPr id="45" name="Картина 45" descr="Graphical user interface, application&#10;&#10;Description automatically generated"/>
@@ -1694,6 +1729,8 @@
     </w:p>
     <w:p>
       <w:pPr>
+        <w:pStyle w:val="ListParagraph"/>
+        <w:ind w:left="360"/>
         <w:rPr>
           <w:lang w:val="bg-BG"/>
         </w:rPr>
@@ -1704,7 +1741,7 @@
           <w:lang w:eastAsia="bg-BG"/>
         </w:rPr>
         <w:drawing>
-          <wp:inline distT="0" distB="0" distL="0" distR="0" wp14:anchorId="04A9FF6E" wp14:editId="08B8D7C3">
+          <wp:inline distT="0" distB="0" distL="0" distR="0" wp14:anchorId="427A9E38" wp14:editId="7514999D">
             <wp:extent cx="6098856" cy="3745230"/>
             <wp:effectExtent l="19050" t="19050" r="16510" b="26670"/>
             <wp:docPr id="13" name="Картина 5" descr="Graphical user interface, text, application, email&#10;&#10;Description automatically generated"/>
@@ -1754,6 +1791,9 @@
           <w:ilvl w:val="0"/>
           <w:numId w:val="19"/>
         </w:numPr>
+        <w:spacing w:before="200"/>
+        <w:ind w:left="357" w:hanging="357"/>
+        <w:contextualSpacing w:val="0"/>
         <w:rPr>
           <w:lang w:val="bg-BG"/>
         </w:rPr>
@@ -1867,6 +1907,10 @@
     </w:p>
     <w:p>
       <w:pPr>
+        <w:pStyle w:val="ListParagraph"/>
+        <w:spacing w:before="200"/>
+        <w:ind w:left="357"/>
+        <w:contextualSpacing w:val="0"/>
         <w:rPr>
           <w:lang w:val="bg-BG"/>
         </w:rPr>
@@ -1878,7 +1922,7 @@
         </w:rPr>
         <w:lastRenderedPageBreak/>
         <w:drawing>
-          <wp:inline distT="0" distB="0" distL="0" distR="0" wp14:anchorId="3639FB2E" wp14:editId="6965D50C">
+          <wp:inline distT="0" distB="0" distL="0" distR="0" wp14:anchorId="72A5352E" wp14:editId="46F62A42">
             <wp:extent cx="2266622" cy="2251710"/>
             <wp:effectExtent l="19050" t="19050" r="19685" b="15240"/>
             <wp:docPr id="27" name="Picture 27" descr="Text, table&#10;&#10;Description automatically generated with medium confidence"/>
@@ -1953,7 +1997,10 @@
         <w:t xml:space="preserve"> вашето решение на задачата в </w:t>
       </w:r>
       <w:r>
-        <w:t>judge</w:t>
+        <w:t>J</w:t>
+      </w:r>
+      <w:r>
+        <w:t>udge</w:t>
       </w:r>
       <w:r>
         <w:rPr>
@@ -1976,110 +2023,20 @@
     </w:p>
     <w:p>
       <w:pPr>
-        <w:pStyle w:val="ListParagraph"/>
-        <w:numPr>
-          <w:ilvl w:val="0"/>
-          <w:numId w:val="19"/>
-        </w:numPr>
-        <w:rPr>
-          <w:lang w:val="bg-BG"/>
-        </w:rPr>
-      </w:pPr>
-      <w:r>
-        <w:rPr>
-          <w:lang w:val="bg-BG"/>
-        </w:rPr>
-        <w:t xml:space="preserve">Можете ли да напишете програмата по </w:t>
-      </w:r>
-      <w:r>
-        <w:rPr>
-          <w:b/>
-          <w:lang w:val="bg-BG"/>
-        </w:rPr>
-        <w:t>по</w:t>
-      </w:r>
-      <w:r>
-        <w:rPr>
-          <w:b/>
-          <w:lang w:val="ru-RU"/>
-        </w:rPr>
-        <w:t>-</w:t>
-      </w:r>
-      <w:r>
-        <w:rPr>
-          <w:b/>
-          <w:lang w:val="bg-BG"/>
-        </w:rPr>
-        <w:t>умен начин</w:t>
-      </w:r>
-      <w:r>
-        <w:rPr>
-          <w:lang w:val="ru-RU"/>
-        </w:rPr>
-        <w:t xml:space="preserve">, </w:t>
-      </w:r>
-      <w:r>
-        <w:rPr>
-          <w:lang w:val="bg-BG"/>
-        </w:rPr>
-        <w:t xml:space="preserve">така че да не повтаряте </w:t>
-      </w:r>
-      <w:r>
-        <w:rPr>
-          <w:lang w:val="ru-RU"/>
-        </w:rPr>
-        <w:t xml:space="preserve">10 </w:t>
-      </w:r>
-      <w:r>
-        <w:rPr>
-          <w:lang w:val="bg-BG"/>
-        </w:rPr>
-        <w:t>пъти една и съща команда</w:t>
-      </w:r>
-      <w:r>
-        <w:rPr>
-          <w:lang w:val="ru-RU"/>
-        </w:rPr>
-        <w:t xml:space="preserve">? </w:t>
-      </w:r>
-      <w:r>
-        <w:rPr>
-          <w:lang w:val="bg-BG"/>
-        </w:rPr>
-        <w:t xml:space="preserve">Потърсете в Интернет информация за </w:t>
-      </w:r>
-      <w:r>
-        <w:t>"</w:t>
-      </w:r>
-      <w:hyperlink r:id="rId19" w:history="1">
-        <w:r>
-          <w:rPr>
-            <w:rStyle w:val="Hyperlink"/>
-            <w:b/>
-          </w:rPr>
-          <w:t>for loop C#</w:t>
-        </w:r>
-      </w:hyperlink>
-      <w:r>
-        <w:t>".</w:t>
+        <w:pStyle w:val="Heading2"/>
+        <w:rPr>
+          <w:lang w:val="bg-BG"/>
+        </w:rPr>
+      </w:pPr>
+      <w:r>
+        <w:rPr>
+          <w:lang w:val="bg-BG"/>
+        </w:rPr>
+        <w:t>Поздрав по име</w:t>
       </w:r>
     </w:p>
     <w:p>
       <w:pPr>
-        <w:pStyle w:val="Heading2"/>
-        <w:rPr>
-          <w:lang w:val="bg-BG"/>
-        </w:rPr>
-      </w:pPr>
-      <w:r>
-        <w:rPr>
-          <w:lang w:val="bg-BG"/>
-        </w:rPr>
-        <w:t>Поздрав по име</w:t>
-      </w:r>
-    </w:p>
-    <w:p>
-      <w:pPr>
         <w:rPr>
           <w:lang w:val="ru-RU"/>
         </w:rPr>
@@ -2181,9 +2138,8 @@
       <w:r>
         <w:rPr>
           <w:rStyle w:val="CodeChar"/>
-          <w:lang w:val="ru-RU"/>
-        </w:rPr>
-        <w:t>&lt;</w:t>
+        </w:rPr>
+        <w:t>{</w:t>
       </w:r>
       <w:r>
         <w:rPr>
@@ -2194,9 +2150,8 @@
       <w:r>
         <w:rPr>
           <w:rStyle w:val="CodeChar"/>
-          <w:lang w:val="ru-RU"/>
-        </w:rPr>
-        <w:t>&gt;</w:t>
+        </w:rPr>
+        <w:t>}</w:t>
       </w:r>
       <w:r>
         <w:rPr>
@@ -2246,16 +2201,16 @@
         <w:tblLook w:val="04A0" w:firstRow="1" w:lastRow="0" w:firstColumn="1" w:lastColumn="0" w:noHBand="0" w:noVBand="1"/>
       </w:tblPr>
       <w:tblGrid>
-        <w:gridCol w:w="1263"/>
-        <w:gridCol w:w="1869"/>
+        <w:gridCol w:w="1402"/>
+        <w:gridCol w:w="2075"/>
       </w:tblGrid>
       <w:tr>
         <w:trPr>
-          <w:trHeight w:val="264"/>
+          <w:trHeight w:val="327"/>
         </w:trPr>
         <w:tc>
           <w:tcPr>
-            <w:tcW w:w="1263" w:type="dxa"/>
+            <w:tcW w:w="1402" w:type="dxa"/>
             <w:shd w:val="clear" w:color="auto" w:fill="D9D9D9" w:themeFill="background1" w:themeFillShade="D9"/>
             <w:vAlign w:val="center"/>
           </w:tcPr>
@@ -2278,7 +2233,7 @@
         </w:tc>
         <w:tc>
           <w:tcPr>
-            <w:tcW w:w="1869" w:type="dxa"/>
+            <w:tcW w:w="2075" w:type="dxa"/>
             <w:shd w:val="clear" w:color="auto" w:fill="D9D9D9" w:themeFill="background1" w:themeFillShade="D9"/>
             <w:vAlign w:val="center"/>
           </w:tcPr>
@@ -2302,11 +2257,11 @@
       </w:tr>
       <w:tr>
         <w:trPr>
-          <w:trHeight w:val="468"/>
+          <w:trHeight w:val="580"/>
         </w:trPr>
         <w:tc>
           <w:tcPr>
-            <w:tcW w:w="1263" w:type="dxa"/>
+            <w:tcW w:w="1402" w:type="dxa"/>
             <w:vAlign w:val="center"/>
           </w:tcPr>
           <w:p>
@@ -2329,7 +2284,7 @@
         </w:tc>
         <w:tc>
           <w:tcPr>
-            <w:tcW w:w="1869" w:type="dxa"/>
+            <w:tcW w:w="2075" w:type="dxa"/>
             <w:vAlign w:val="center"/>
           </w:tcPr>
           <w:p>
@@ -2373,7 +2328,10 @@
           <w:ilvl w:val="0"/>
           <w:numId w:val="22"/>
         </w:numPr>
-        <w:ind w:left="180" w:hanging="180"/>
+        <w:tabs>
+          <w:tab w:val="left" w:pos="284"/>
+        </w:tabs>
+        <w:ind w:left="284" w:hanging="284"/>
         <w:rPr>
           <w:lang w:val="bg-BG"/>
         </w:rPr>
@@ -2467,6 +2425,8 @@
       </w:r>
       <w:r>
         <w:rPr>
+          <w:b/>
+          <w:bCs/>
           <w:lang w:val="bg-BG"/>
         </w:rPr>
         <w:t>[</w:t>
@@ -2506,20 +2466,18 @@
       <w:r>
         <w:rPr>
           <w:b/>
-          <w:lang w:val="bg-BG"/>
-        </w:rPr>
-        <w:t>...]</w:t>
+        </w:rPr>
+        <w:t>]:</w:t>
       </w:r>
       <w:r>
         <w:rPr>
           <w:noProof/>
           <w:lang w:eastAsia="bg-BG"/>
         </w:rPr>
-        <w:lastRenderedPageBreak/>
         <w:drawing>
-          <wp:inline distT="0" distB="0" distL="0" distR="0" wp14:anchorId="2C969B40" wp14:editId="28CEA797">
-            <wp:extent cx="5154295" cy="3629025"/>
-            <wp:effectExtent l="19050" t="19050" r="27305" b="28575"/>
+          <wp:inline distT="0" distB="0" distL="0" distR="0" wp14:anchorId="24A4B455" wp14:editId="5DA6E3CA">
+            <wp:extent cx="4494413" cy="3164417"/>
+            <wp:effectExtent l="12700" t="12700" r="17780" b="8890"/>
             <wp:docPr id="35" name="Picture 35" descr="A screenshot of a cell phone&#10;&#10;Description automatically generated"/>
             <wp:cNvGraphicFramePr>
               <a:graphicFrameLocks xmlns:a="http://schemas.openxmlformats.org/drawingml/2006/main" noChangeAspect="1"/>
@@ -2532,7 +2490,7 @@
                     <pic:cNvPicPr/>
                   </pic:nvPicPr>
                   <pic:blipFill>
-                    <a:blip r:embed="rId20"/>
+                    <a:blip r:embed="rId19"/>
                     <a:stretch>
                       <a:fillRect/>
                     </a:stretch>
@@ -2540,7 +2498,7 @@
                   <pic:spPr>
                     <a:xfrm>
                       <a:off x="0" y="0"/>
-                      <a:ext cx="5154295" cy="3629025"/>
+                      <a:ext cx="4494413" cy="3164417"/>
                     </a:xfrm>
                     <a:prstGeom prst="rect">
                       <a:avLst/>
@@ -2559,13 +2517,39 @@
           </wp:inline>
         </w:drawing>
       </w:r>
+    </w:p>
+    <w:p>
+      <w:pPr>
+        <w:tabs>
+          <w:tab w:val="left" w:pos="284"/>
+        </w:tabs>
+        <w:rPr>
+          <w:noProof/>
+          <w:lang w:val="bg-BG"/>
+        </w:rPr>
+      </w:pPr>
       <w:r>
         <w:rPr>
           <w:noProof/>
           <w:lang w:eastAsia="bg-BG"/>
         </w:rPr>
+        <w:lastRenderedPageBreak/>
+        <w:t xml:space="preserve"> </w:t>
+      </w:r>
+      <w:r>
+        <w:rPr>
+          <w:noProof/>
+          <w:lang w:eastAsia="bg-BG"/>
+        </w:rPr>
+        <w:t xml:space="preserve"> </w:t>
+      </w:r>
+      <w:r>
+        <w:rPr>
+          <w:noProof/>
+          <w:lang w:eastAsia="bg-BG"/>
+        </w:rPr>
         <w:drawing>
-          <wp:inline distT="0" distB="0" distL="0" distR="0" wp14:anchorId="1B000E52" wp14:editId="6C3217AF">
+          <wp:inline distT="0" distB="0" distL="0" distR="0" wp14:anchorId="1B000E52" wp14:editId="1330BB03">
             <wp:extent cx="5979795" cy="4158064"/>
             <wp:effectExtent l="19050" t="19050" r="20955" b="13970"/>
             <wp:docPr id="36" name="Picture 36" descr="A screenshot of a cell phone&#10;&#10;Description automatically generated"/>
@@ -2580,7 +2564,7 @@
                     <pic:cNvPicPr/>
                   </pic:nvPicPr>
                   <pic:blipFill>
-                    <a:blip r:embed="rId21"/>
+                    <a:blip r:embed="rId20"/>
                     <a:stretch>
                       <a:fillRect/>
                     </a:stretch>
@@ -2614,14 +2598,26 @@
         </w:rPr>
         <w:t xml:space="preserve"> </w:t>
       </w:r>
+    </w:p>
+    <w:p>
+      <w:pPr>
+        <w:tabs>
+          <w:tab w:val="left" w:pos="284"/>
+        </w:tabs>
+      </w:pPr>
+      <w:r>
+        <w:rPr>
+          <w:noProof/>
+        </w:rPr>
+        <w:t xml:space="preserve">  </w:t>
+      </w:r>
       <w:r>
         <w:rPr>
           <w:noProof/>
           <w:lang w:eastAsia="bg-BG"/>
         </w:rPr>
-        <w:lastRenderedPageBreak/>
         <w:drawing>
-          <wp:inline distT="0" distB="0" distL="0" distR="0" wp14:anchorId="58C381BE" wp14:editId="5F5548E3">
+          <wp:inline distT="0" distB="0" distL="0" distR="0" wp14:anchorId="586577A7" wp14:editId="47AC2ED7">
             <wp:extent cx="5979831" cy="4141470"/>
             <wp:effectExtent l="19050" t="19050" r="20955" b="11430"/>
             <wp:docPr id="37" name="Picture 37" descr="A screenshot of a cell phone&#10;&#10;Description automatically generated"/>
@@ -2636,7 +2632,7 @@
                     <pic:cNvPicPr/>
                   </pic:nvPicPr>
                   <pic:blipFill>
-                    <a:blip r:embed="rId22"/>
+                    <a:blip r:embed="rId21"/>
                     <a:stretch>
                       <a:fillRect/>
                     </a:stretch>
@@ -2793,18 +2789,28 @@
         <w:t xml:space="preserve"> като използвате следния шаблон</w:t>
       </w:r>
       <w:r>
-        <w:rPr>
-          <w:lang w:val="bg-BG"/>
-        </w:rPr>
-        <w:br/>
-      </w:r>
+        <w:t>:</w:t>
+      </w:r>
+    </w:p>
+    <w:p>
+      <w:pPr>
+        <w:pStyle w:val="ListParagraph"/>
+        <w:tabs>
+          <w:tab w:val="left" w:pos="0"/>
+        </w:tabs>
+        <w:ind w:left="180"/>
+        <w:rPr>
+          <w:lang w:val="bg-BG"/>
+        </w:rPr>
+      </w:pPr>
       <w:r>
         <w:rPr>
           <w:noProof/>
           <w:lang w:val="bg-BG"/>
         </w:rPr>
+        <w:lastRenderedPageBreak/>
         <w:drawing>
-          <wp:inline distT="0" distB="0" distL="0" distR="0" wp14:anchorId="65DA17C3" wp14:editId="7ACE71DF">
+          <wp:inline distT="0" distB="0" distL="0" distR="0" wp14:anchorId="035C397B" wp14:editId="0415DFC8">
             <wp:extent cx="2696400" cy="208800"/>
             <wp:effectExtent l="12700" t="12700" r="8890" b="7620"/>
             <wp:docPr id="11" name="Picture 11"/>
@@ -2819,7 +2825,7 @@
                     <pic:cNvPicPr/>
                   </pic:nvPicPr>
                   <pic:blipFill>
-                    <a:blip r:embed="rId23"/>
+                    <a:blip r:embed="rId22"/>
                     <a:stretch>
                       <a:fillRect/>
                     </a:stretch>
@@ -2846,10 +2852,15 @@
           </wp:inline>
         </w:drawing>
       </w:r>
+      <w:r>
+        <w:rPr>
+          <w:lang w:val="bg-BG"/>
+        </w:rPr>
+        <w:br/>
+      </w:r>
     </w:p>
     <w:p>
       <w:pPr>
-        <w:ind w:left="90"/>
         <w:rPr>
           <w:lang w:val="bg-BG"/>
         </w:rPr>
@@ -2967,7 +2978,6 @@
     </w:p>
     <w:p>
       <w:pPr>
-        <w:ind w:left="90"/>
         <w:rPr>
           <w:lang w:val="bg-BG"/>
         </w:rPr>
@@ -3009,7 +3019,7 @@
         </w:rPr>
         <w:t xml:space="preserve">, </w:t>
       </w:r>
-      <w:hyperlink r:id="rId24" w:history="1">
+      <w:hyperlink r:id="rId23" w:history="1">
         <w:r>
           <w:rPr>
             <w:rStyle w:val="Hyperlink"/>
@@ -3027,7 +3037,6 @@
     </w:p>
     <w:p>
       <w:pPr>
-        <w:ind w:left="90"/>
         <w:rPr>
           <w:lang w:val="bg-BG"/>
         </w:rPr>
@@ -3150,7 +3159,7 @@
                     <pic:cNvPicPr/>
                   </pic:nvPicPr>
                   <pic:blipFill>
-                    <a:blip r:embed="rId25"/>
+                    <a:blip r:embed="rId24"/>
                     <a:stretch>
                       <a:fillRect/>
                     </a:stretch>
@@ -3186,9 +3195,9 @@
           <w:numId w:val="22"/>
         </w:numPr>
         <w:tabs>
-          <w:tab w:val="left" w:pos="180"/>
+          <w:tab w:val="left" w:pos="0"/>
         </w:tabs>
-        <w:ind w:left="180" w:hanging="270"/>
+        <w:ind w:left="284" w:hanging="284"/>
         <w:rPr>
           <w:lang w:val="bg-BG"/>
         </w:rPr>
@@ -3271,7 +3280,7 @@
                     <pic:cNvPicPr/>
                   </pic:nvPicPr>
                   <pic:blipFill>
-                    <a:blip r:embed="rId26"/>
+                    <a:blip r:embed="rId25"/>
                     <a:stretch>
                       <a:fillRect/>
                     </a:stretch>
@@ -3620,7 +3629,6 @@
         <w:rPr>
           <w:lang w:val="bg-BG"/>
         </w:rPr>
-        <w:lastRenderedPageBreak/>
         <w:t>Примери</w:t>
       </w:r>
     </w:p>
@@ -3638,16 +3646,16 @@
         <w:tblLook w:val="04A0" w:firstRow="1" w:lastRow="0" w:firstColumn="1" w:lastColumn="0" w:noHBand="0" w:noVBand="1"/>
       </w:tblPr>
       <w:tblGrid>
-        <w:gridCol w:w="1585"/>
-        <w:gridCol w:w="7201"/>
+        <w:gridCol w:w="1569"/>
+        <w:gridCol w:w="7134"/>
       </w:tblGrid>
       <w:tr>
         <w:trPr>
-          <w:trHeight w:val="266"/>
+          <w:trHeight w:val="314"/>
         </w:trPr>
         <w:tc>
           <w:tcPr>
-            <w:tcW w:w="1585" w:type="dxa"/>
+            <w:tcW w:w="1569" w:type="dxa"/>
             <w:shd w:val="clear" w:color="auto" w:fill="D9D9D9" w:themeFill="background1" w:themeFillShade="D9"/>
             <w:vAlign w:val="center"/>
           </w:tcPr>
@@ -3670,7 +3678,7 @@
         </w:tc>
         <w:tc>
           <w:tcPr>
-            <w:tcW w:w="7201" w:type="dxa"/>
+            <w:tcW w:w="7134" w:type="dxa"/>
             <w:shd w:val="clear" w:color="auto" w:fill="D9D9D9" w:themeFill="background1" w:themeFillShade="D9"/>
             <w:vAlign w:val="center"/>
           </w:tcPr>
@@ -3694,11 +3702,11 @@
       </w:tr>
       <w:tr>
         <w:trPr>
-          <w:trHeight w:val="471"/>
+          <w:trHeight w:val="557"/>
         </w:trPr>
         <w:tc>
           <w:tcPr>
-            <w:tcW w:w="1585" w:type="dxa"/>
+            <w:tcW w:w="1569" w:type="dxa"/>
             <w:vAlign w:val="center"/>
           </w:tcPr>
           <w:p>
@@ -3768,7 +3776,7 @@
         </w:tc>
         <w:tc>
           <w:tcPr>
-            <w:tcW w:w="7201" w:type="dxa"/>
+            <w:tcW w:w="7134" w:type="dxa"/>
             <w:vAlign w:val="center"/>
           </w:tcPr>
           <w:p>
@@ -3790,13 +3798,6 @@
         </w:tc>
       </w:tr>
     </w:tbl>
-    <w:p>
-      <w:pPr>
-        <w:rPr>
-          <w:lang w:val="bg-BG"/>
-        </w:rPr>
-      </w:pPr>
-    </w:p>
     <w:p>
       <w:pPr>
         <w:pStyle w:val="Heading3"/>
@@ -3886,7 +3887,7 @@
                     <pic:cNvPicPr/>
                   </pic:nvPicPr>
                   <pic:blipFill>
-                    <a:blip r:embed="rId27"/>
+                    <a:blip r:embed="rId26"/>
                     <a:stretch>
                       <a:fillRect/>
                     </a:stretch>
@@ -4016,7 +4017,7 @@
                     <pic:cNvPicPr/>
                   </pic:nvPicPr>
                   <pic:blipFill>
-                    <a:blip r:embed="rId28"/>
+                    <a:blip r:embed="rId27"/>
                     <a:stretch>
                       <a:fillRect/>
                     </a:stretch>
@@ -4143,10 +4144,12 @@
         <w:rPr>
           <w:lang w:val="bg-BG"/>
         </w:rPr>
+        <w:lastRenderedPageBreak/>
         <w:t xml:space="preserve">Както виждате </w:t>
       </w:r>
       <w:r>
         <w:rPr>
+          <w:rFonts w:ascii="Consolas" w:hAnsi="Consolas" w:cs="Consolas"/>
           <w:b/>
         </w:rPr>
         <w:t>Greeting</w:t>
@@ -4222,6 +4225,7 @@
       </w:r>
       <w:r>
         <w:rPr>
+          <w:rFonts w:ascii="Consolas" w:hAnsi="Consolas" w:cs="Consolas"/>
           <w:b/>
           <w:bCs/>
         </w:rPr>
@@ -4229,12 +4233,14 @@
       </w:r>
       <w:r>
         <w:rPr>
+          <w:rFonts w:ascii="Consolas" w:hAnsi="Consolas" w:cs="Consolas"/>
           <w:b/>
         </w:rPr>
         <w:t>Set</w:t>
       </w:r>
       <w:r>
         <w:rPr>
+          <w:rFonts w:ascii="Consolas" w:hAnsi="Consolas" w:cs="Consolas"/>
           <w:b/>
           <w:lang w:val="ru-RU"/>
         </w:rPr>
@@ -4242,12 +4248,14 @@
       </w:r>
       <w:r>
         <w:rPr>
+          <w:rFonts w:ascii="Consolas" w:hAnsi="Consolas" w:cs="Consolas"/>
           <w:b/>
         </w:rPr>
         <w:t>a</w:t>
       </w:r>
       <w:r>
         <w:rPr>
+          <w:rFonts w:ascii="Consolas" w:hAnsi="Consolas" w:cs="Consolas"/>
           <w:b/>
           <w:noProof/>
         </w:rPr>
@@ -4255,6 +4263,7 @@
       </w:r>
       <w:r>
         <w:rPr>
+          <w:rFonts w:ascii="Consolas" w:hAnsi="Consolas" w:cs="Consolas"/>
           <w:b/>
           <w:noProof/>
           <w:lang w:val="ru-RU"/>
@@ -4263,6 +4272,7 @@
       </w:r>
       <w:r>
         <w:rPr>
+          <w:rFonts w:ascii="Consolas" w:hAnsi="Consolas" w:cs="Consolas"/>
           <w:b/>
           <w:noProof/>
         </w:rPr>
@@ -4270,6 +4280,7 @@
       </w:r>
       <w:r>
         <w:rPr>
+          <w:rFonts w:ascii="Consolas" w:hAnsi="Consolas" w:cs="Consolas"/>
           <w:b/>
           <w:noProof/>
           <w:lang w:val="ru-RU"/>
@@ -4278,17 +4289,11 @@
       </w:r>
       <w:r>
         <w:rPr>
+          <w:rFonts w:ascii="Consolas" w:hAnsi="Consolas" w:cs="Consolas"/>
           <w:b/>
           <w:noProof/>
         </w:rPr>
-        <w:t>Project</w:t>
-      </w:r>
-      <w:r>
-        <w:rPr>
-          <w:b/>
-          <w:noProof/>
-        </w:rPr>
-        <w:t>]</w:t>
+        <w:t>Project]</w:t>
       </w:r>
       <w:r>
         <w:rPr>
@@ -4331,7 +4336,7 @@
                     <pic:cNvPicPr/>
                   </pic:nvPicPr>
                   <pic:blipFill>
-                    <a:blip r:embed="rId29"/>
+                    <a:blip r:embed="rId28"/>
                     <a:stretch>
                       <a:fillRect/>
                     </a:stretch>
@@ -4360,19 +4365,16 @@
       </w:r>
     </w:p>
     <w:p>
-      <w:pPr>
-        <w:rPr>
-          <w:lang w:val="bg-BG"/>
-        </w:rPr>
-      </w:pPr>
+      <w:r>
+        <w:t xml:space="preserve">      </w:t>
+      </w:r>
       <w:r>
         <w:rPr>
           <w:noProof/>
           <w:lang w:eastAsia="bg-BG"/>
         </w:rPr>
-        <w:lastRenderedPageBreak/>
         <w:drawing>
-          <wp:inline distT="0" distB="0" distL="0" distR="0" wp14:anchorId="2F5DB591" wp14:editId="390B50DF">
+          <wp:inline distT="0" distB="0" distL="0" distR="0" wp14:anchorId="60351803" wp14:editId="6FE708E6">
             <wp:extent cx="4690110" cy="1067017"/>
             <wp:effectExtent l="19050" t="19050" r="15240" b="19050"/>
             <wp:docPr id="39" name="Картина 39" descr="Text&#10;&#10;Description automatically generated"/>
@@ -4387,7 +4389,7 @@
                     <pic:cNvPicPr/>
                   </pic:nvPicPr>
                   <pic:blipFill>
-                    <a:blip r:embed="rId30"/>
+                    <a:blip r:embed="rId29"/>
                     <a:stretch>
                       <a:fillRect/>
                     </a:stretch>
@@ -4548,21 +4550,24 @@
         <w:tblW w:w="0" w:type="auto"/>
         <w:tblInd w:w="-5" w:type="dxa"/>
         <w:tblCellMar>
-          <w:top w:w="85" w:type="dxa"/>
-          <w:left w:w="142" w:type="dxa"/>
-          <w:bottom w:w="85" w:type="dxa"/>
-          <w:right w:w="142" w:type="dxa"/>
+          <w:top w:w="57" w:type="dxa"/>
+          <w:left w:w="85" w:type="dxa"/>
+          <w:bottom w:w="57" w:type="dxa"/>
+          <w:right w:w="85" w:type="dxa"/>
         </w:tblCellMar>
         <w:tblLook w:val="04A0" w:firstRow="1" w:lastRow="0" w:firstColumn="1" w:lastColumn="0" w:noHBand="0" w:noVBand="1"/>
       </w:tblPr>
       <w:tblGrid>
-        <w:gridCol w:w="916"/>
-        <w:gridCol w:w="1022"/>
+        <w:gridCol w:w="1039"/>
+        <w:gridCol w:w="1162"/>
       </w:tblGrid>
       <w:tr>
+        <w:trPr>
+          <w:trHeight w:val="426"/>
+        </w:trPr>
         <w:tc>
           <w:tcPr>
-            <w:tcW w:w="916" w:type="dxa"/>
+            <w:tcW w:w="1039" w:type="dxa"/>
             <w:shd w:val="clear" w:color="auto" w:fill="D9D9D9" w:themeFill="background1" w:themeFillShade="D9"/>
             <w:vAlign w:val="center"/>
           </w:tcPr>
@@ -4585,7 +4590,7 @@
         </w:tc>
         <w:tc>
           <w:tcPr>
-            <w:tcW w:w="1022" w:type="dxa"/>
+            <w:tcW w:w="1162" w:type="dxa"/>
             <w:shd w:val="clear" w:color="auto" w:fill="D9D9D9" w:themeFill="background1" w:themeFillShade="D9"/>
             <w:vAlign w:val="center"/>
           </w:tcPr>
@@ -4608,9 +4613,12 @@
         </w:tc>
       </w:tr>
       <w:tr>
+        <w:trPr>
+          <w:trHeight w:val="390"/>
+        </w:trPr>
         <w:tc>
           <w:tcPr>
-            <w:tcW w:w="916" w:type="dxa"/>
+            <w:tcW w:w="1039" w:type="dxa"/>
             <w:vAlign w:val="center"/>
           </w:tcPr>
           <w:p>
@@ -4633,7 +4641,7 @@
         </w:tc>
         <w:tc>
           <w:tcPr>
-            <w:tcW w:w="1022" w:type="dxa"/>
+            <w:tcW w:w="1162" w:type="dxa"/>
             <w:vAlign w:val="center"/>
           </w:tcPr>
           <w:p>
@@ -4718,6 +4726,9 @@
           <w:lang w:val="bg-BG"/>
         </w:rPr>
         <w:t xml:space="preserve"> въведена от конзолата</w:t>
+      </w:r>
+      <w:r>
+        <w:t>:</w:t>
       </w:r>
     </w:p>
     <w:p>
@@ -4749,7 +4760,7 @@
                     <pic:cNvPicPr/>
                   </pic:nvPicPr>
                   <pic:blipFill>
-                    <a:blip r:embed="rId31"/>
+                    <a:blip r:embed="rId30"/>
                     <a:stretch>
                       <a:fillRect/>
                     </a:stretch>
@@ -4793,6 +4804,7 @@
           <w:b/>
           <w:lang w:val="bg-BG"/>
         </w:rPr>
+        <w:lastRenderedPageBreak/>
         <w:t xml:space="preserve">Инициализирайте </w:t>
       </w:r>
       <w:r>
@@ -4856,6 +4868,15 @@
           <w:rStyle w:val="CodeChar"/>
         </w:rPr>
         <w:t>side</w:t>
+      </w:r>
+      <w:r>
+        <w:rPr>
+          <w:rStyle w:val="CodeChar"/>
+          <w:rFonts w:ascii="Calibri" w:hAnsi="Calibri" w:cs="Calibri"/>
+          <w:b w:val="0"/>
+          <w:bCs/>
+        </w:rPr>
+        <w:t>:</w:t>
       </w:r>
     </w:p>
     <w:p>
@@ -4887,7 +4908,7 @@
                     <pic:cNvPicPr/>
                   </pic:nvPicPr>
                   <pic:blipFill>
-                    <a:blip r:embed="rId32"/>
+                    <a:blip r:embed="rId31"/>
                     <a:stretch>
                       <a:fillRect/>
                     </a:stretch>
@@ -4949,6 +4970,9 @@
         </w:rPr>
         <w:t>на конзолата</w:t>
       </w:r>
+      <w:r>
+        <w:t>:</w:t>
+      </w:r>
     </w:p>
     <w:p>
       <w:pPr>
@@ -4975,7 +4999,7 @@
                     <pic:cNvPicPr/>
                   </pic:nvPicPr>
                   <pic:blipFill>
-                    <a:blip r:embed="rId33"/>
+                    <a:blip r:embed="rId32"/>
                     <a:stretch>
                       <a:fillRect/>
                     </a:stretch>
@@ -5215,21 +5239,24 @@
         <w:tblW w:w="0" w:type="auto"/>
         <w:tblInd w:w="-5" w:type="dxa"/>
         <w:tblCellMar>
-          <w:top w:w="85" w:type="dxa"/>
-          <w:left w:w="142" w:type="dxa"/>
-          <w:bottom w:w="85" w:type="dxa"/>
-          <w:right w:w="142" w:type="dxa"/>
+          <w:top w:w="57" w:type="dxa"/>
+          <w:left w:w="85" w:type="dxa"/>
+          <w:bottom w:w="57" w:type="dxa"/>
+          <w:right w:w="85" w:type="dxa"/>
         </w:tblCellMar>
         <w:tblLook w:val="04A0" w:firstRow="1" w:lastRow="0" w:firstColumn="1" w:lastColumn="0" w:noHBand="0" w:noVBand="1"/>
       </w:tblPr>
       <w:tblGrid>
-        <w:gridCol w:w="916"/>
-        <w:gridCol w:w="1022"/>
+        <w:gridCol w:w="947"/>
+        <w:gridCol w:w="1057"/>
       </w:tblGrid>
       <w:tr>
+        <w:trPr>
+          <w:trHeight w:val="399"/>
+        </w:trPr>
         <w:tc>
           <w:tcPr>
-            <w:tcW w:w="916" w:type="dxa"/>
+            <w:tcW w:w="947" w:type="dxa"/>
             <w:shd w:val="clear" w:color="auto" w:fill="D9D9D9" w:themeFill="background1" w:themeFillShade="D9"/>
             <w:vAlign w:val="center"/>
           </w:tcPr>
@@ -5252,7 +5279,7 @@
         </w:tc>
         <w:tc>
           <w:tcPr>
-            <w:tcW w:w="1022" w:type="dxa"/>
+            <w:tcW w:w="1057" w:type="dxa"/>
             <w:shd w:val="clear" w:color="auto" w:fill="D9D9D9" w:themeFill="background1" w:themeFillShade="D9"/>
             <w:vAlign w:val="center"/>
           </w:tcPr>
@@ -5275,9 +5302,12 @@
         </w:tc>
       </w:tr>
       <w:tr>
+        <w:trPr>
+          <w:trHeight w:val="366"/>
+        </w:trPr>
         <w:tc>
           <w:tcPr>
-            <w:tcW w:w="916" w:type="dxa"/>
+            <w:tcW w:w="947" w:type="dxa"/>
             <w:vAlign w:val="center"/>
           </w:tcPr>
           <w:p>
@@ -5300,7 +5330,7 @@
         </w:tc>
         <w:tc>
           <w:tcPr>
-            <w:tcW w:w="1022" w:type="dxa"/>
+            <w:tcW w:w="1057" w:type="dxa"/>
             <w:vAlign w:val="center"/>
           </w:tcPr>
           <w:p>
@@ -5344,6 +5374,7 @@
           <w:ilvl w:val="0"/>
           <w:numId w:val="27"/>
         </w:numPr>
+        <w:ind w:left="284" w:hanging="284"/>
         <w:rPr>
           <w:lang w:val="bg-BG"/>
         </w:rPr>
@@ -5396,11 +5427,15 @@
           <w:lang w:val="bg-BG"/>
         </w:rPr>
         <w:t>инчовете</w:t>
+      </w:r>
+      <w:r>
+        <w:t>:</w:t>
       </w:r>
     </w:p>
     <w:p>
       <w:pPr>
         <w:pStyle w:val="ListParagraph"/>
+        <w:ind w:left="284"/>
         <w:rPr>
           <w:lang w:val="bg-BG"/>
         </w:rPr>
@@ -5411,7 +5446,7 @@
           <w:lang w:val="bg-BG"/>
         </w:rPr>
         <w:drawing>
-          <wp:inline distT="0" distB="0" distL="0" distR="0" wp14:anchorId="5F17FD1A" wp14:editId="0CFB9D43">
+          <wp:inline distT="0" distB="0" distL="0" distR="0" wp14:anchorId="17C93252" wp14:editId="1C9C3CB2">
             <wp:extent cx="3852000" cy="626400"/>
             <wp:effectExtent l="12700" t="12700" r="8890" b="8890"/>
             <wp:docPr id="20" name="Picture 20" descr="A picture containing diagram&#10;&#10;Description automatically generated"/>
@@ -5426,7 +5461,7 @@
                     <pic:cNvPicPr/>
                   </pic:nvPicPr>
                   <pic:blipFill>
-                    <a:blip r:embed="rId34"/>
+                    <a:blip r:embed="rId33"/>
                     <a:stretch>
                       <a:fillRect/>
                     </a:stretch>
@@ -5461,12 +5496,14 @@
           <w:ilvl w:val="0"/>
           <w:numId w:val="27"/>
         </w:numPr>
-      </w:pPr>
-      <w:r>
-        <w:rPr>
-          <w:lang w:val="bg-BG"/>
-        </w:rPr>
-        <w:lastRenderedPageBreak/>
+        <w:spacing w:before="200"/>
+        <w:ind w:left="284" w:hanging="284"/>
+        <w:contextualSpacing w:val="0"/>
+      </w:pPr>
+      <w:r>
+        <w:rPr>
+          <w:lang w:val="bg-BG"/>
+        </w:rPr>
         <w:t xml:space="preserve">Създайте променлива, в която да изчислите на </w:t>
       </w:r>
       <w:r>
@@ -5490,18 +5527,22 @@
           <w:lang w:val="bg-BG"/>
         </w:rPr>
         <w:t>умножите по 2.54</w:t>
+      </w:r>
+      <w:r>
+        <w:t>:</w:t>
       </w:r>
     </w:p>
     <w:p>
       <w:pPr>
         <w:pStyle w:val="ListParagraph"/>
+        <w:ind w:left="284"/>
       </w:pPr>
       <w:r>
         <w:rPr>
           <w:noProof/>
         </w:rPr>
         <w:drawing>
-          <wp:inline distT="0" distB="0" distL="0" distR="0" wp14:anchorId="17AE07F7" wp14:editId="1B47C14B">
+          <wp:inline distT="0" distB="0" distL="0" distR="0" wp14:anchorId="248FA7E7" wp14:editId="36290C48">
             <wp:extent cx="1904400" cy="201600"/>
             <wp:effectExtent l="12700" t="12700" r="13335" b="14605"/>
             <wp:docPr id="22" name="Picture 22"/>
@@ -5516,7 +5557,7 @@
                     <pic:cNvPicPr/>
                   </pic:nvPicPr>
                   <pic:blipFill>
-                    <a:blip r:embed="rId35"/>
+                    <a:blip r:embed="rId34"/>
                     <a:stretch>
                       <a:fillRect/>
                     </a:stretch>
@@ -5551,6 +5592,9 @@
           <w:ilvl w:val="0"/>
           <w:numId w:val="27"/>
         </w:numPr>
+        <w:spacing w:before="200"/>
+        <w:ind w:left="284" w:hanging="284"/>
+        <w:contextualSpacing w:val="0"/>
       </w:pPr>
       <w:r>
         <w:rPr>
@@ -5571,6 +5615,9 @@
           <w:lang w:val="bg-BG"/>
         </w:rPr>
         <w:t>на конзолата</w:t>
+      </w:r>
+      <w:r>
+        <w:t>.</w:t>
       </w:r>
     </w:p>
     <w:p>
@@ -5810,7 +5857,7 @@
                     <pic:cNvPicPr/>
                   </pic:nvPicPr>
                   <pic:blipFill>
-                    <a:blip r:embed="rId36"/>
+                    <a:blip r:embed="rId35"/>
                     <a:stretch>
                       <a:fillRect/>
                     </a:stretch>
@@ -5894,6 +5941,7 @@
           <w:noProof/>
           <w:lang w:eastAsia="bg-BG"/>
         </w:rPr>
+        <w:lastRenderedPageBreak/>
         <w:drawing>
           <wp:inline distT="0" distB="0" distL="0" distR="0" wp14:anchorId="6299795D" wp14:editId="34D1E07E">
             <wp:extent cx="6180091" cy="1908810"/>
@@ -5910,7 +5958,7 @@
                     <pic:cNvPicPr/>
                   </pic:nvPicPr>
                   <pic:blipFill>
-                    <a:blip r:embed="rId37"/>
+                    <a:blip r:embed="rId36"/>
                     <a:stretch>
                       <a:fillRect/>
                     </a:stretch>
@@ -5972,7 +6020,7 @@
                     <pic:cNvPicPr/>
                   </pic:nvPicPr>
                   <pic:blipFill>
-                    <a:blip r:embed="rId38"/>
+                    <a:blip r:embed="rId37"/>
                     <a:stretch>
                       <a:fillRect/>
                     </a:stretch>
@@ -6018,7 +6066,6 @@
         <w:rPr>
           <w:lang w:val="bg-BG"/>
         </w:rPr>
-        <w:lastRenderedPageBreak/>
         <w:t>От</w:t>
       </w:r>
       <w:r>
@@ -6216,27 +6263,30 @@
         <w:tblW w:w="0" w:type="auto"/>
         <w:tblInd w:w="37" w:type="dxa"/>
         <w:tblCellMar>
-          <w:top w:w="85" w:type="dxa"/>
-          <w:left w:w="142" w:type="dxa"/>
-          <w:bottom w:w="85" w:type="dxa"/>
-          <w:right w:w="142" w:type="dxa"/>
+          <w:top w:w="57" w:type="dxa"/>
+          <w:left w:w="85" w:type="dxa"/>
+          <w:bottom w:w="57" w:type="dxa"/>
+          <w:right w:w="85" w:type="dxa"/>
         </w:tblCellMar>
         <w:tblLook w:val="04A0" w:firstRow="1" w:lastRow="0" w:firstColumn="1" w:lastColumn="0" w:noHBand="0" w:noVBand="1"/>
       </w:tblPr>
       <w:tblGrid>
-        <w:gridCol w:w="755"/>
-        <w:gridCol w:w="1252"/>
-        <w:gridCol w:w="812"/>
-        <w:gridCol w:w="755"/>
-        <w:gridCol w:w="1131"/>
-        <w:gridCol w:w="933"/>
-        <w:gridCol w:w="775"/>
-        <w:gridCol w:w="1373"/>
+        <w:gridCol w:w="760"/>
+        <w:gridCol w:w="1260"/>
+        <w:gridCol w:w="817"/>
+        <w:gridCol w:w="760"/>
+        <w:gridCol w:w="1138"/>
+        <w:gridCol w:w="939"/>
+        <w:gridCol w:w="780"/>
+        <w:gridCol w:w="1382"/>
       </w:tblGrid>
       <w:tr>
+        <w:trPr>
+          <w:trHeight w:val="408"/>
+        </w:trPr>
         <w:tc>
           <w:tcPr>
-            <w:tcW w:w="736" w:type="dxa"/>
+            <w:tcW w:w="760" w:type="dxa"/>
             <w:shd w:val="clear" w:color="auto" w:fill="D9D9D9" w:themeFill="background1" w:themeFillShade="D9"/>
             <w:vAlign w:val="center"/>
           </w:tcPr>
@@ -6259,7 +6309,7 @@
         </w:tc>
         <w:tc>
           <w:tcPr>
-            <w:tcW w:w="1022" w:type="dxa"/>
+            <w:tcW w:w="1260" w:type="dxa"/>
             <w:shd w:val="clear" w:color="auto" w:fill="D9D9D9" w:themeFill="background1" w:themeFillShade="D9"/>
             <w:vAlign w:val="center"/>
           </w:tcPr>
@@ -6282,7 +6332,7 @@
         </w:tc>
         <w:tc>
           <w:tcPr>
-            <w:tcW w:w="812" w:type="dxa"/>
+            <w:tcW w:w="817" w:type="dxa"/>
             <w:vMerge w:val="restart"/>
             <w:tcBorders>
               <w:top w:val="nil"/>
@@ -6302,7 +6352,7 @@
         </w:tc>
         <w:tc>
           <w:tcPr>
-            <w:tcW w:w="736" w:type="dxa"/>
+            <w:tcW w:w="760" w:type="dxa"/>
             <w:shd w:val="clear" w:color="auto" w:fill="D9D9D9" w:themeFill="background1" w:themeFillShade="D9"/>
             <w:vAlign w:val="center"/>
           </w:tcPr>
@@ -6325,7 +6375,7 @@
         </w:tc>
         <w:tc>
           <w:tcPr>
-            <w:tcW w:w="972" w:type="dxa"/>
+            <w:tcW w:w="1138" w:type="dxa"/>
             <w:shd w:val="clear" w:color="auto" w:fill="D9D9D9" w:themeFill="background1" w:themeFillShade="D9"/>
             <w:vAlign w:val="center"/>
           </w:tcPr>
@@ -6348,7 +6398,7 @@
         </w:tc>
         <w:tc>
           <w:tcPr>
-            <w:tcW w:w="933" w:type="dxa"/>
+            <w:tcW w:w="939" w:type="dxa"/>
             <w:vMerge w:val="restart"/>
             <w:tcBorders>
               <w:top w:val="nil"/>
@@ -6368,7 +6418,7 @@
         </w:tc>
         <w:tc>
           <w:tcPr>
-            <w:tcW w:w="775" w:type="dxa"/>
+            <w:tcW w:w="780" w:type="dxa"/>
             <w:shd w:val="clear" w:color="auto" w:fill="D9D9D9" w:themeFill="background1" w:themeFillShade="D9"/>
             <w:vAlign w:val="center"/>
           </w:tcPr>
@@ -6391,7 +6441,7 @@
         </w:tc>
         <w:tc>
           <w:tcPr>
-            <w:tcW w:w="992" w:type="dxa"/>
+            <w:tcW w:w="1382" w:type="dxa"/>
             <w:shd w:val="clear" w:color="auto" w:fill="D9D9D9" w:themeFill="background1" w:themeFillShade="D9"/>
             <w:vAlign w:val="center"/>
           </w:tcPr>
@@ -6414,9 +6464,12 @@
         </w:tc>
       </w:tr>
       <w:tr>
+        <w:trPr>
+          <w:trHeight w:val="374"/>
+        </w:trPr>
         <w:tc>
           <w:tcPr>
-            <w:tcW w:w="736" w:type="dxa"/>
+            <w:tcW w:w="760" w:type="dxa"/>
             <w:shd w:val="clear" w:color="auto" w:fill="auto"/>
           </w:tcPr>
           <w:p>
@@ -6438,7 +6491,7 @@
         </w:tc>
         <w:tc>
           <w:tcPr>
-            <w:tcW w:w="1022" w:type="dxa"/>
+            <w:tcW w:w="1260" w:type="dxa"/>
             <w:shd w:val="clear" w:color="auto" w:fill="auto"/>
           </w:tcPr>
           <w:p>
@@ -6461,7 +6514,7 @@
         </w:tc>
         <w:tc>
           <w:tcPr>
-            <w:tcW w:w="812" w:type="dxa"/>
+            <w:tcW w:w="817" w:type="dxa"/>
             <w:vMerge/>
             <w:tcBorders>
               <w:bottom w:val="nil"/>
@@ -6480,7 +6533,7 @@
         </w:tc>
         <w:tc>
           <w:tcPr>
-            <w:tcW w:w="736" w:type="dxa"/>
+            <w:tcW w:w="760" w:type="dxa"/>
             <w:shd w:val="clear" w:color="auto" w:fill="auto"/>
           </w:tcPr>
           <w:p>
@@ -6502,7 +6555,7 @@
         </w:tc>
         <w:tc>
           <w:tcPr>
-            <w:tcW w:w="972" w:type="dxa"/>
+            <w:tcW w:w="1138" w:type="dxa"/>
             <w:shd w:val="clear" w:color="auto" w:fill="auto"/>
           </w:tcPr>
           <w:p>
@@ -6525,7 +6578,7 @@
         </w:tc>
         <w:tc>
           <w:tcPr>
-            <w:tcW w:w="933" w:type="dxa"/>
+            <w:tcW w:w="939" w:type="dxa"/>
             <w:vMerge/>
             <w:tcBorders>
               <w:bottom w:val="nil"/>
@@ -6544,7 +6597,7 @@
         </w:tc>
         <w:tc>
           <w:tcPr>
-            <w:tcW w:w="775" w:type="dxa"/>
+            <w:tcW w:w="780" w:type="dxa"/>
             <w:shd w:val="clear" w:color="auto" w:fill="auto"/>
           </w:tcPr>
           <w:p>
@@ -6566,7 +6619,7 @@
         </w:tc>
         <w:tc>
           <w:tcPr>
-            <w:tcW w:w="992" w:type="dxa"/>
+            <w:tcW w:w="1382" w:type="dxa"/>
             <w:shd w:val="clear" w:color="auto" w:fill="auto"/>
           </w:tcPr>
           <w:p>
@@ -6607,6 +6660,7 @@
           <w:ilvl w:val="0"/>
           <w:numId w:val="8"/>
         </w:numPr>
+        <w:ind w:left="284" w:hanging="284"/>
         <w:rPr>
           <w:lang w:val="bg-BG"/>
         </w:rPr>
@@ -6649,6 +6703,7 @@
           <w:ilvl w:val="0"/>
           <w:numId w:val="8"/>
         </w:numPr>
+        <w:ind w:left="284" w:hanging="284"/>
         <w:rPr>
           <w:lang w:val="bg-BG"/>
         </w:rPr>
@@ -6680,6 +6735,9 @@
           <w:lang w:val="bg-BG"/>
         </w:rPr>
         <w:t>български лева</w:t>
+      </w:r>
+      <w:r>
+        <w:t>.</w:t>
       </w:r>
     </w:p>
     <w:p>
@@ -6689,6 +6747,7 @@
           <w:ilvl w:val="0"/>
           <w:numId w:val="8"/>
         </w:numPr>
+        <w:ind w:left="284" w:hanging="284"/>
         <w:rPr>
           <w:lang w:val="bg-BG"/>
         </w:rPr>
@@ -6795,6 +6854,7 @@
         <w:rPr>
           <w:lang w:val="bg-BG"/>
         </w:rPr>
+        <w:lastRenderedPageBreak/>
         <w:t>От</w:t>
       </w:r>
       <w:r>
@@ -6849,7 +6909,7 @@
         </w:rPr>
         <w:t xml:space="preserve">ъгъл в </w:t>
       </w:r>
-      <w:hyperlink r:id="rId39" w:history="1">
+      <w:hyperlink r:id="rId38" w:history="1">
         <w:r>
           <w:rPr>
             <w:rStyle w:val="Hyperlink"/>
@@ -6889,7 +6949,7 @@
         </w:rPr>
         <w:t xml:space="preserve">и го преобразува в </w:t>
       </w:r>
-      <w:hyperlink r:id="rId40" w:history="1">
+      <w:hyperlink r:id="rId39" w:history="1">
         <w:r>
           <w:rPr>
             <w:rStyle w:val="Hyperlink"/>
@@ -6984,6 +7044,9 @@
         <w:t>.</w:t>
       </w:r>
       <w:r>
+        <w:t xml:space="preserve"> </w:t>
+      </w:r>
+      <w:r>
         <w:rPr>
           <w:lang w:val="bg-BG"/>
         </w:rPr>
@@ -7140,33 +7203,36 @@
     <w:tbl>
       <w:tblPr>
         <w:tblStyle w:val="TableGrid"/>
-        <w:tblW w:w="0" w:type="auto"/>
+        <w:tblW w:w="8800" w:type="dxa"/>
         <w:tblInd w:w="37" w:type="dxa"/>
         <w:tblCellMar>
-          <w:top w:w="85" w:type="dxa"/>
-          <w:left w:w="142" w:type="dxa"/>
-          <w:bottom w:w="85" w:type="dxa"/>
-          <w:right w:w="142" w:type="dxa"/>
+          <w:top w:w="57" w:type="dxa"/>
+          <w:left w:w="85" w:type="dxa"/>
+          <w:bottom w:w="57" w:type="dxa"/>
+          <w:right w:w="85" w:type="dxa"/>
         </w:tblCellMar>
         <w:tblLook w:val="04A0" w:firstRow="1" w:lastRow="0" w:firstColumn="1" w:lastColumn="0" w:noHBand="0" w:noVBand="1"/>
       </w:tblPr>
       <w:tblGrid>
-        <w:gridCol w:w="1017"/>
-        <w:gridCol w:w="869"/>
-        <w:gridCol w:w="454"/>
-        <w:gridCol w:w="1017"/>
-        <w:gridCol w:w="869"/>
-        <w:gridCol w:w="404"/>
-        <w:gridCol w:w="1017"/>
-        <w:gridCol w:w="869"/>
-        <w:gridCol w:w="366"/>
-        <w:gridCol w:w="1017"/>
-        <w:gridCol w:w="869"/>
+        <w:gridCol w:w="1021"/>
+        <w:gridCol w:w="872"/>
+        <w:gridCol w:w="456"/>
+        <w:gridCol w:w="1021"/>
+        <w:gridCol w:w="872"/>
+        <w:gridCol w:w="405"/>
+        <w:gridCol w:w="1021"/>
+        <w:gridCol w:w="872"/>
+        <w:gridCol w:w="367"/>
+        <w:gridCol w:w="1021"/>
+        <w:gridCol w:w="872"/>
       </w:tblGrid>
       <w:tr>
+        <w:trPr>
+          <w:trHeight w:val="382"/>
+        </w:trPr>
         <w:tc>
           <w:tcPr>
-            <w:tcW w:w="1017" w:type="dxa"/>
+            <w:tcW w:w="1021" w:type="dxa"/>
             <w:tcBorders>
               <w:top w:val="single" w:sz="4" w:space="0" w:color="auto"/>
               <w:left w:val="single" w:sz="4" w:space="0" w:color="auto"/>
@@ -7196,7 +7262,7 @@
         </w:tc>
         <w:tc>
           <w:tcPr>
-            <w:tcW w:w="844" w:type="dxa"/>
+            <w:tcW w:w="872" w:type="dxa"/>
             <w:tcBorders>
               <w:top w:val="single" w:sz="4" w:space="0" w:color="auto"/>
               <w:left w:val="single" w:sz="4" w:space="0" w:color="auto"/>
@@ -7226,7 +7292,7 @@
         </w:tc>
         <w:tc>
           <w:tcPr>
-            <w:tcW w:w="454" w:type="dxa"/>
+            <w:tcW w:w="456" w:type="dxa"/>
             <w:vMerge w:val="restart"/>
             <w:tcBorders>
               <w:top w:val="nil"/>
@@ -7247,7 +7313,7 @@
         </w:tc>
         <w:tc>
           <w:tcPr>
-            <w:tcW w:w="1017" w:type="dxa"/>
+            <w:tcW w:w="1021" w:type="dxa"/>
             <w:tcBorders>
               <w:top w:val="single" w:sz="4" w:space="0" w:color="auto"/>
               <w:left w:val="single" w:sz="4" w:space="0" w:color="auto"/>
@@ -7277,7 +7343,7 @@
         </w:tc>
         <w:tc>
           <w:tcPr>
-            <w:tcW w:w="844" w:type="dxa"/>
+            <w:tcW w:w="872" w:type="dxa"/>
             <w:tcBorders>
               <w:top w:val="single" w:sz="4" w:space="0" w:color="auto"/>
               <w:left w:val="single" w:sz="4" w:space="0" w:color="auto"/>
@@ -7307,7 +7373,7 @@
         </w:tc>
         <w:tc>
           <w:tcPr>
-            <w:tcW w:w="404" w:type="dxa"/>
+            <w:tcW w:w="405" w:type="dxa"/>
             <w:vMerge w:val="restart"/>
             <w:tcBorders>
               <w:top w:val="nil"/>
@@ -7328,7 +7394,7 @@
         </w:tc>
         <w:tc>
           <w:tcPr>
-            <w:tcW w:w="1017" w:type="dxa"/>
+            <w:tcW w:w="1021" w:type="dxa"/>
             <w:tcBorders>
               <w:top w:val="single" w:sz="4" w:space="0" w:color="auto"/>
               <w:left w:val="single" w:sz="4" w:space="0" w:color="auto"/>
@@ -7358,7 +7424,7 @@
         </w:tc>
         <w:tc>
           <w:tcPr>
-            <w:tcW w:w="844" w:type="dxa"/>
+            <w:tcW w:w="872" w:type="dxa"/>
             <w:tcBorders>
               <w:top w:val="single" w:sz="4" w:space="0" w:color="auto"/>
               <w:left w:val="single" w:sz="4" w:space="0" w:color="auto"/>
@@ -7388,7 +7454,7 @@
         </w:tc>
         <w:tc>
           <w:tcPr>
-            <w:tcW w:w="366" w:type="dxa"/>
+            <w:tcW w:w="367" w:type="dxa"/>
             <w:vMerge w:val="restart"/>
             <w:tcBorders>
               <w:top w:val="nil"/>
@@ -7409,7 +7475,7 @@
         </w:tc>
         <w:tc>
           <w:tcPr>
-            <w:tcW w:w="1017" w:type="dxa"/>
+            <w:tcW w:w="1021" w:type="dxa"/>
             <w:tcBorders>
               <w:top w:val="single" w:sz="4" w:space="0" w:color="auto"/>
               <w:left w:val="single" w:sz="4" w:space="0" w:color="auto"/>
@@ -7439,7 +7505,7 @@
         </w:tc>
         <w:tc>
           <w:tcPr>
-            <w:tcW w:w="844" w:type="dxa"/>
+            <w:tcW w:w="872" w:type="dxa"/>
             <w:tcBorders>
               <w:top w:val="single" w:sz="4" w:space="0" w:color="auto"/>
               <w:left w:val="single" w:sz="4" w:space="0" w:color="auto"/>
@@ -7469,9 +7535,12 @@
         </w:tc>
       </w:tr>
       <w:tr>
+        <w:trPr>
+          <w:trHeight w:val="350"/>
+        </w:trPr>
         <w:tc>
           <w:tcPr>
-            <w:tcW w:w="1017" w:type="dxa"/>
+            <w:tcW w:w="1021" w:type="dxa"/>
             <w:tcBorders>
               <w:top w:val="single" w:sz="4" w:space="0" w:color="auto"/>
               <w:left w:val="single" w:sz="4" w:space="0" w:color="auto"/>
@@ -7499,7 +7568,7 @@
         </w:tc>
         <w:tc>
           <w:tcPr>
-            <w:tcW w:w="844" w:type="dxa"/>
+            <w:tcW w:w="872" w:type="dxa"/>
             <w:tcBorders>
               <w:top w:val="single" w:sz="4" w:space="0" w:color="auto"/>
               <w:left w:val="single" w:sz="4" w:space="0" w:color="auto"/>
@@ -7549,7 +7618,7 @@
         </w:tc>
         <w:tc>
           <w:tcPr>
-            <w:tcW w:w="1017" w:type="dxa"/>
+            <w:tcW w:w="1021" w:type="dxa"/>
             <w:tcBorders>
               <w:top w:val="single" w:sz="4" w:space="0" w:color="auto"/>
               <w:left w:val="single" w:sz="4" w:space="0" w:color="auto"/>
@@ -7577,7 +7646,7 @@
         </w:tc>
         <w:tc>
           <w:tcPr>
-            <w:tcW w:w="844" w:type="dxa"/>
+            <w:tcW w:w="872" w:type="dxa"/>
             <w:tcBorders>
               <w:top w:val="single" w:sz="4" w:space="0" w:color="auto"/>
               <w:left w:val="single" w:sz="4" w:space="0" w:color="auto"/>
@@ -7627,7 +7696,7 @@
         </w:tc>
         <w:tc>
           <w:tcPr>
-            <w:tcW w:w="1017" w:type="dxa"/>
+            <w:tcW w:w="1021" w:type="dxa"/>
             <w:tcBorders>
               <w:top w:val="single" w:sz="4" w:space="0" w:color="auto"/>
               <w:left w:val="single" w:sz="4" w:space="0" w:color="auto"/>
@@ -7655,7 +7724,7 @@
         </w:tc>
         <w:tc>
           <w:tcPr>
-            <w:tcW w:w="844" w:type="dxa"/>
+            <w:tcW w:w="872" w:type="dxa"/>
             <w:tcBorders>
               <w:top w:val="single" w:sz="4" w:space="0" w:color="auto"/>
               <w:left w:val="single" w:sz="4" w:space="0" w:color="auto"/>
@@ -7705,7 +7774,7 @@
         </w:tc>
         <w:tc>
           <w:tcPr>
-            <w:tcW w:w="1017" w:type="dxa"/>
+            <w:tcW w:w="1021" w:type="dxa"/>
             <w:tcBorders>
               <w:top w:val="single" w:sz="4" w:space="0" w:color="auto"/>
               <w:left w:val="single" w:sz="4" w:space="0" w:color="auto"/>
@@ -7733,7 +7802,7 @@
         </w:tc>
         <w:tc>
           <w:tcPr>
-            <w:tcW w:w="844" w:type="dxa"/>
+            <w:tcW w:w="872" w:type="dxa"/>
             <w:tcBorders>
               <w:top w:val="single" w:sz="4" w:space="0" w:color="auto"/>
               <w:left w:val="single" w:sz="4" w:space="0" w:color="auto"/>
@@ -7779,6 +7848,7 @@
           <w:ilvl w:val="0"/>
           <w:numId w:val="9"/>
         </w:numPr>
+        <w:ind w:left="284" w:hanging="284"/>
         <w:rPr>
           <w:lang w:val="bg-BG"/>
         </w:rPr>
@@ -7811,6 +7881,7 @@
           <w:ilvl w:val="0"/>
           <w:numId w:val="9"/>
         </w:numPr>
+        <w:ind w:left="284" w:hanging="284"/>
         <w:rPr>
           <w:lang w:val="bg-BG"/>
         </w:rPr>
@@ -7875,6 +7946,7 @@
           <w:ilvl w:val="0"/>
           <w:numId w:val="9"/>
         </w:numPr>
+        <w:ind w:left="284" w:hanging="284"/>
         <w:rPr>
           <w:noProof/>
           <w:lang w:val="bg-BG"/>
@@ -8014,10 +8086,9 @@
       </w:r>
       <w:r>
         <w:rPr>
-          <w:b/>
-          <w:lang w:val="ru-RU"/>
-        </w:rPr>
-        <w:t>:</w:t>
+          <w:bCs/>
+        </w:rPr>
+        <w:t>.</w:t>
       </w:r>
     </w:p>
     <w:p>
@@ -8316,7 +8387,6 @@
         <w:rPr>
           <w:lang w:val="bg-BG"/>
         </w:rPr>
-        <w:lastRenderedPageBreak/>
         <w:t>Изход</w:t>
       </w:r>
     </w:p>
@@ -8588,7 +8658,7 @@
     <w:tbl>
       <w:tblPr>
         <w:tblStyle w:val="TableGrid"/>
-        <w:tblW w:w="9810" w:type="dxa"/>
+        <w:tblW w:w="9861" w:type="dxa"/>
         <w:tblInd w:w="9" w:type="dxa"/>
         <w:tblLayout w:type="fixed"/>
         <w:tblCellMar>
@@ -8600,16 +8670,19 @@
         <w:tblLook w:val="04A0" w:firstRow="1" w:lastRow="0" w:firstColumn="1" w:lastColumn="0" w:noHBand="0" w:noVBand="1"/>
       </w:tblPr>
       <w:tblGrid>
-        <w:gridCol w:w="1146"/>
-        <w:gridCol w:w="3202"/>
-        <w:gridCol w:w="304"/>
-        <w:gridCol w:w="1139"/>
-        <w:gridCol w:w="4019"/>
+        <w:gridCol w:w="1152"/>
+        <w:gridCol w:w="3219"/>
+        <w:gridCol w:w="305"/>
+        <w:gridCol w:w="1145"/>
+        <w:gridCol w:w="4040"/>
       </w:tblGrid>
       <w:tr>
+        <w:trPr>
+          <w:trHeight w:val="357"/>
+        </w:trPr>
         <w:tc>
           <w:tcPr>
-            <w:tcW w:w="1146" w:type="dxa"/>
+            <w:tcW w:w="1152" w:type="dxa"/>
             <w:tcBorders>
               <w:top w:val="single" w:sz="4" w:space="0" w:color="auto"/>
               <w:left w:val="single" w:sz="4" w:space="0" w:color="auto"/>
@@ -8639,7 +8712,7 @@
         </w:tc>
         <w:tc>
           <w:tcPr>
-            <w:tcW w:w="3202" w:type="dxa"/>
+            <w:tcW w:w="3219" w:type="dxa"/>
             <w:tcBorders>
               <w:top w:val="single" w:sz="4" w:space="0" w:color="auto"/>
               <w:left w:val="single" w:sz="4" w:space="0" w:color="auto"/>
@@ -8669,7 +8742,7 @@
         </w:tc>
         <w:tc>
           <w:tcPr>
-            <w:tcW w:w="304" w:type="dxa"/>
+            <w:tcW w:w="305" w:type="dxa"/>
             <w:vMerge w:val="restart"/>
             <w:tcBorders>
               <w:top w:val="nil"/>
@@ -8690,7 +8763,7 @@
         </w:tc>
         <w:tc>
           <w:tcPr>
-            <w:tcW w:w="1139" w:type="dxa"/>
+            <w:tcW w:w="1145" w:type="dxa"/>
             <w:tcBorders>
               <w:top w:val="single" w:sz="4" w:space="0" w:color="auto"/>
               <w:left w:val="single" w:sz="4" w:space="0" w:color="auto"/>
@@ -8720,7 +8793,7 @@
         </w:tc>
         <w:tc>
           <w:tcPr>
-            <w:tcW w:w="4019" w:type="dxa"/>
+            <w:tcW w:w="4040" w:type="dxa"/>
             <w:tcBorders>
               <w:top w:val="single" w:sz="4" w:space="0" w:color="auto"/>
               <w:left w:val="single" w:sz="4" w:space="0" w:color="auto"/>
@@ -8751,11 +8824,11 @@
       </w:tr>
       <w:tr>
         <w:trPr>
-          <w:trHeight w:val="1130"/>
+          <w:trHeight w:val="1263"/>
         </w:trPr>
         <w:tc>
           <w:tcPr>
-            <w:tcW w:w="1146" w:type="dxa"/>
+            <w:tcW w:w="1152" w:type="dxa"/>
             <w:tcBorders>
               <w:top w:val="single" w:sz="4" w:space="0" w:color="auto"/>
               <w:left w:val="single" w:sz="4" w:space="0" w:color="auto"/>
@@ -8799,7 +8872,7 @@
         </w:tc>
         <w:tc>
           <w:tcPr>
-            <w:tcW w:w="3202" w:type="dxa"/>
+            <w:tcW w:w="3219" w:type="dxa"/>
             <w:tcBorders>
               <w:top w:val="single" w:sz="4" w:space="0" w:color="auto"/>
               <w:left w:val="single" w:sz="4" w:space="0" w:color="auto"/>
@@ -8827,7 +8900,7 @@
         </w:tc>
         <w:tc>
           <w:tcPr>
-            <w:tcW w:w="304" w:type="dxa"/>
+            <w:tcW w:w="305" w:type="dxa"/>
             <w:vMerge/>
             <w:tcBorders>
               <w:top w:val="nil"/>
@@ -8852,7 +8925,7 @@
         </w:tc>
         <w:tc>
           <w:tcPr>
-            <w:tcW w:w="1139" w:type="dxa"/>
+            <w:tcW w:w="1145" w:type="dxa"/>
             <w:tcBorders>
               <w:top w:val="single" w:sz="4" w:space="0" w:color="auto"/>
               <w:left w:val="single" w:sz="4" w:space="0" w:color="auto"/>
@@ -8905,7 +8978,7 @@
         </w:tc>
         <w:tc>
           <w:tcPr>
-            <w:tcW w:w="4019" w:type="dxa"/>
+            <w:tcW w:w="4040" w:type="dxa"/>
             <w:tcBorders>
               <w:top w:val="single" w:sz="4" w:space="0" w:color="auto"/>
               <w:left w:val="single" w:sz="4" w:space="0" w:color="auto"/>
@@ -8954,6 +9027,7 @@
           <w:ilvl w:val="0"/>
           <w:numId w:val="28"/>
         </w:numPr>
+        <w:ind w:left="284" w:hanging="284"/>
         <w:rPr>
           <w:lang w:val="bg-BG"/>
         </w:rPr>
@@ -8994,14 +9068,16 @@
           <w:ilvl w:val="0"/>
           <w:numId w:val="28"/>
         </w:numPr>
-        <w:rPr>
-          <w:lang w:val="bg-BG"/>
-        </w:rPr>
-      </w:pPr>
-      <w:r>
-        <w:rPr>
-          <w:lang w:val="bg-BG"/>
-        </w:rPr>
+        <w:ind w:left="284" w:hanging="284"/>
+        <w:rPr>
+          <w:lang w:val="bg-BG"/>
+        </w:rPr>
+      </w:pPr>
+      <w:r>
+        <w:rPr>
+          <w:lang w:val="bg-BG"/>
+        </w:rPr>
+        <w:lastRenderedPageBreak/>
         <w:t xml:space="preserve">Създайте нова </w:t>
       </w:r>
       <w:r>
@@ -9073,6 +9149,7 @@
           <w:ilvl w:val="0"/>
           <w:numId w:val="28"/>
         </w:numPr>
+        <w:ind w:left="284" w:hanging="284"/>
         <w:rPr>
           <w:lang w:val="bg-BG"/>
         </w:rPr>
@@ -9605,7 +9682,7 @@
     <w:tbl>
       <w:tblPr>
         <w:tblStyle w:val="TableGrid"/>
-        <w:tblW w:w="5926" w:type="dxa"/>
+        <w:tblW w:w="6015" w:type="dxa"/>
         <w:tblInd w:w="9" w:type="dxa"/>
         <w:tblLayout w:type="fixed"/>
         <w:tblCellMar>
@@ -9617,97 +9694,16 @@
         <w:tblLook w:val="04A0" w:firstRow="1" w:lastRow="0" w:firstColumn="1" w:lastColumn="0" w:noHBand="0" w:noVBand="1"/>
       </w:tblPr>
       <w:tblGrid>
-        <w:gridCol w:w="841"/>
-        <w:gridCol w:w="1305"/>
-        <w:gridCol w:w="1620"/>
         <w:gridCol w:w="853"/>
-        <w:gridCol w:w="1307"/>
+        <w:gridCol w:w="1325"/>
+        <w:gridCol w:w="1645"/>
+        <w:gridCol w:w="866"/>
+        <w:gridCol w:w="1326"/>
       </w:tblGrid>
       <w:tr>
         <w:trPr>
-          <w:trHeight w:val="269"/>
+          <w:trHeight w:val="316"/>
         </w:trPr>
-        <w:tc>
-          <w:tcPr>
-            <w:tcW w:w="841" w:type="dxa"/>
-            <w:tcBorders>
-              <w:top w:val="single" w:sz="4" w:space="0" w:color="auto"/>
-              <w:left w:val="single" w:sz="4" w:space="0" w:color="auto"/>
-              <w:bottom w:val="single" w:sz="4" w:space="0" w:color="auto"/>
-              <w:right w:val="single" w:sz="4" w:space="0" w:color="auto"/>
-            </w:tcBorders>
-            <w:shd w:val="clear" w:color="auto" w:fill="D9D9D9" w:themeFill="background1" w:themeFillShade="D9"/>
-            <w:vAlign w:val="center"/>
-            <w:hideMark/>
-          </w:tcPr>
-          <w:p>
-            <w:pPr>
-              <w:spacing w:before="20" w:after="20"/>
-              <w:jc w:val="center"/>
-              <w:rPr>
-                <w:b/>
-              </w:rPr>
-            </w:pPr>
-            <w:r>
-              <w:rPr>
-                <w:b/>
-                <w:lang w:val="bg-BG"/>
-              </w:rPr>
-              <w:t>Вход</w:t>
-            </w:r>
-          </w:p>
-        </w:tc>
-        <w:tc>
-          <w:tcPr>
-            <w:tcW w:w="1305" w:type="dxa"/>
-            <w:tcBorders>
-              <w:top w:val="single" w:sz="4" w:space="0" w:color="auto"/>
-              <w:left w:val="single" w:sz="4" w:space="0" w:color="auto"/>
-              <w:bottom w:val="single" w:sz="4" w:space="0" w:color="auto"/>
-              <w:right w:val="single" w:sz="4" w:space="0" w:color="auto"/>
-            </w:tcBorders>
-            <w:shd w:val="clear" w:color="auto" w:fill="D9D9D9" w:themeFill="background1" w:themeFillShade="D9"/>
-            <w:vAlign w:val="center"/>
-            <w:hideMark/>
-          </w:tcPr>
-          <w:p>
-            <w:pPr>
-              <w:spacing w:before="20" w:after="20"/>
-              <w:jc w:val="center"/>
-              <w:rPr>
-                <w:b/>
-              </w:rPr>
-            </w:pPr>
-            <w:r>
-              <w:rPr>
-                <w:b/>
-                <w:lang w:val="bg-BG"/>
-              </w:rPr>
-              <w:t>Изход</w:t>
-            </w:r>
-          </w:p>
-        </w:tc>
-        <w:tc>
-          <w:tcPr>
-            <w:tcW w:w="1620" w:type="dxa"/>
-            <w:vMerge w:val="restart"/>
-            <w:tcBorders>
-              <w:top w:val="nil"/>
-              <w:left w:val="single" w:sz="4" w:space="0" w:color="auto"/>
-              <w:bottom w:val="nil"/>
-              <w:right w:val="single" w:sz="4" w:space="0" w:color="auto"/>
-            </w:tcBorders>
-          </w:tcPr>
-          <w:p>
-            <w:pPr>
-              <w:spacing w:before="20" w:after="20"/>
-              <w:ind w:right="600"/>
-              <w:rPr>
-                <w:b/>
-              </w:rPr>
-            </w:pPr>
-          </w:p>
-        </w:tc>
         <w:tc>
           <w:tcPr>
             <w:tcW w:w="853" w:type="dxa"/>
@@ -9740,7 +9736,7 @@
         </w:tc>
         <w:tc>
           <w:tcPr>
-            <w:tcW w:w="1307" w:type="dxa"/>
+            <w:tcW w:w="1325" w:type="dxa"/>
             <w:tcBorders>
               <w:top w:val="single" w:sz="4" w:space="0" w:color="auto"/>
               <w:left w:val="single" w:sz="4" w:space="0" w:color="auto"/>
@@ -9768,108 +9764,92 @@
             </w:r>
           </w:p>
         </w:tc>
-      </w:tr>
-      <w:tr>
-        <w:trPr>
-          <w:trHeight w:val="176"/>
-        </w:trPr>
         <w:tc>
           <w:tcPr>
-            <w:tcW w:w="841" w:type="dxa"/>
+            <w:tcW w:w="1645" w:type="dxa"/>
+            <w:vMerge w:val="restart"/>
+            <w:tcBorders>
+              <w:top w:val="nil"/>
+              <w:left w:val="single" w:sz="4" w:space="0" w:color="auto"/>
+              <w:bottom w:val="nil"/>
+              <w:right w:val="single" w:sz="4" w:space="0" w:color="auto"/>
+            </w:tcBorders>
+          </w:tcPr>
+          <w:p>
+            <w:pPr>
+              <w:spacing w:before="20" w:after="20"/>
+              <w:ind w:right="600"/>
+              <w:rPr>
+                <w:b/>
+              </w:rPr>
+            </w:pPr>
+          </w:p>
+        </w:tc>
+        <w:tc>
+          <w:tcPr>
+            <w:tcW w:w="866" w:type="dxa"/>
             <w:tcBorders>
               <w:top w:val="single" w:sz="4" w:space="0" w:color="auto"/>
               <w:left w:val="single" w:sz="4" w:space="0" w:color="auto"/>
               <w:bottom w:val="single" w:sz="4" w:space="0" w:color="auto"/>
               <w:right w:val="single" w:sz="4" w:space="0" w:color="auto"/>
             </w:tcBorders>
+            <w:shd w:val="clear" w:color="auto" w:fill="D9D9D9" w:themeFill="background1" w:themeFillShade="D9"/>
+            <w:vAlign w:val="center"/>
             <w:hideMark/>
           </w:tcPr>
           <w:p>
             <w:pPr>
               <w:spacing w:before="20" w:after="20"/>
-              <w:rPr>
-                <w:rFonts w:ascii="Consolas" w:hAnsi="Consolas"/>
+              <w:jc w:val="center"/>
+              <w:rPr>
+                <w:b/>
+              </w:rPr>
+            </w:pPr>
+            <w:r>
+              <w:rPr>
+                <w:b/>
                 <w:lang w:val="bg-BG"/>
               </w:rPr>
-            </w:pPr>
-            <w:r>
-              <w:rPr>
-                <w:rFonts w:ascii="Consolas" w:hAnsi="Consolas"/>
-                <w:noProof/>
-              </w:rPr>
-              <w:t>5</w:t>
-            </w:r>
-          </w:p>
-          <w:p>
-            <w:pPr>
-              <w:spacing w:before="20" w:after="20"/>
-              <w:rPr>
-                <w:rFonts w:ascii="Consolas" w:hAnsi="Consolas"/>
-                <w:noProof/>
-              </w:rPr>
-            </w:pPr>
-            <w:r>
-              <w:rPr>
-                <w:rFonts w:ascii="Consolas" w:hAnsi="Consolas"/>
-                <w:noProof/>
-              </w:rPr>
-              <w:t>4</w:t>
+              <w:t>Вход</w:t>
             </w:r>
           </w:p>
         </w:tc>
         <w:tc>
           <w:tcPr>
-            <w:tcW w:w="1305" w:type="dxa"/>
+            <w:tcW w:w="1326" w:type="dxa"/>
             <w:tcBorders>
               <w:top w:val="single" w:sz="4" w:space="0" w:color="auto"/>
               <w:left w:val="single" w:sz="4" w:space="0" w:color="auto"/>
               <w:bottom w:val="single" w:sz="4" w:space="0" w:color="auto"/>
               <w:right w:val="single" w:sz="4" w:space="0" w:color="auto"/>
             </w:tcBorders>
-            <w:hideMark/>
-          </w:tcPr>
-          <w:p>
-            <w:pPr>
-              <w:spacing w:before="20" w:after="20"/>
-              <w:rPr>
-                <w:rFonts w:ascii="Consolas" w:hAnsi="Consolas"/>
-                <w:noProof/>
-              </w:rPr>
-            </w:pPr>
-            <w:r>
-              <w:rPr>
-                <w:rFonts w:ascii="Consolas" w:hAnsi="Consolas"/>
-                <w:noProof/>
-              </w:rPr>
-              <w:t>28.5 lv.</w:t>
-            </w:r>
-          </w:p>
-        </w:tc>
-        <w:tc>
-          <w:tcPr>
-            <w:tcW w:w="1620" w:type="dxa"/>
-            <w:vMerge/>
-            <w:tcBorders>
-              <w:top w:val="nil"/>
-              <w:left w:val="single" w:sz="4" w:space="0" w:color="auto"/>
-              <w:bottom w:val="nil"/>
-              <w:right w:val="single" w:sz="4" w:space="0" w:color="auto"/>
-            </w:tcBorders>
+            <w:shd w:val="clear" w:color="auto" w:fill="D9D9D9" w:themeFill="background1" w:themeFillShade="D9"/>
             <w:vAlign w:val="center"/>
             <w:hideMark/>
           </w:tcPr>
           <w:p>
             <w:pPr>
               <w:spacing w:before="20" w:after="20"/>
+              <w:jc w:val="center"/>
               <w:rPr>
                 <w:b/>
-                <w:noProof/>
-                <w:sz w:val="21"/>
-                <w:szCs w:val="21"/>
               </w:rPr>
             </w:pPr>
+            <w:r>
+              <w:rPr>
+                <w:b/>
+                <w:lang w:val="bg-BG"/>
+              </w:rPr>
+              <w:t>Изход</w:t>
+            </w:r>
           </w:p>
         </w:tc>
+      </w:tr>
+      <w:tr>
+        <w:trPr>
+          <w:trHeight w:val="206"/>
+        </w:trPr>
         <w:tc>
           <w:tcPr>
             <w:tcW w:w="853" w:type="dxa"/>
@@ -9894,7 +9874,7 @@
                 <w:rFonts w:ascii="Consolas" w:hAnsi="Consolas"/>
                 <w:noProof/>
               </w:rPr>
-              <w:t>13</w:t>
+              <w:t>5</w:t>
             </w:r>
           </w:p>
           <w:p>
@@ -9902,7 +9882,7 @@
               <w:spacing w:before="20" w:after="20"/>
               <w:rPr>
                 <w:rFonts w:ascii="Consolas" w:hAnsi="Consolas"/>
-                <w:lang w:val="bg-BG"/>
+                <w:noProof/>
               </w:rPr>
             </w:pPr>
             <w:r>
@@ -9910,22 +9890,13 @@
                 <w:rFonts w:ascii="Consolas" w:hAnsi="Consolas"/>
                 <w:noProof/>
               </w:rPr>
-              <w:t>9</w:t>
-            </w:r>
-          </w:p>
-          <w:p>
-            <w:pPr>
-              <w:spacing w:before="20" w:after="20"/>
-              <w:rPr>
-                <w:rFonts w:ascii="Consolas" w:hAnsi="Consolas"/>
-                <w:noProof/>
-              </w:rPr>
-            </w:pPr>
+              <w:t>4</w:t>
+            </w:r>
           </w:p>
         </w:tc>
         <w:tc>
           <w:tcPr>
-            <w:tcW w:w="1307" w:type="dxa"/>
+            <w:tcW w:w="1325" w:type="dxa"/>
             <w:tcBorders>
               <w:top w:val="single" w:sz="4" w:space="0" w:color="auto"/>
               <w:left w:val="single" w:sz="4" w:space="0" w:color="auto"/>
@@ -9947,6 +9918,112 @@
                 <w:rFonts w:ascii="Consolas" w:hAnsi="Consolas"/>
                 <w:noProof/>
               </w:rPr>
+              <w:t>28.5 lv.</w:t>
+            </w:r>
+          </w:p>
+        </w:tc>
+        <w:tc>
+          <w:tcPr>
+            <w:tcW w:w="1645" w:type="dxa"/>
+            <w:vMerge/>
+            <w:tcBorders>
+              <w:top w:val="nil"/>
+              <w:left w:val="single" w:sz="4" w:space="0" w:color="auto"/>
+              <w:bottom w:val="nil"/>
+              <w:right w:val="single" w:sz="4" w:space="0" w:color="auto"/>
+            </w:tcBorders>
+            <w:vAlign w:val="center"/>
+            <w:hideMark/>
+          </w:tcPr>
+          <w:p>
+            <w:pPr>
+              <w:spacing w:before="20" w:after="20"/>
+              <w:rPr>
+                <w:b/>
+                <w:noProof/>
+                <w:sz w:val="21"/>
+                <w:szCs w:val="21"/>
+              </w:rPr>
+            </w:pPr>
+          </w:p>
+        </w:tc>
+        <w:tc>
+          <w:tcPr>
+            <w:tcW w:w="866" w:type="dxa"/>
+            <w:tcBorders>
+              <w:top w:val="single" w:sz="4" w:space="0" w:color="auto"/>
+              <w:left w:val="single" w:sz="4" w:space="0" w:color="auto"/>
+              <w:bottom w:val="single" w:sz="4" w:space="0" w:color="auto"/>
+              <w:right w:val="single" w:sz="4" w:space="0" w:color="auto"/>
+            </w:tcBorders>
+            <w:hideMark/>
+          </w:tcPr>
+          <w:p>
+            <w:pPr>
+              <w:spacing w:before="20" w:after="20"/>
+              <w:rPr>
+                <w:rFonts w:ascii="Consolas" w:hAnsi="Consolas"/>
+                <w:lang w:val="bg-BG"/>
+              </w:rPr>
+            </w:pPr>
+            <w:r>
+              <w:rPr>
+                <w:rFonts w:ascii="Consolas" w:hAnsi="Consolas"/>
+                <w:noProof/>
+              </w:rPr>
+              <w:t>13</w:t>
+            </w:r>
+          </w:p>
+          <w:p>
+            <w:pPr>
+              <w:spacing w:before="20" w:after="20"/>
+              <w:rPr>
+                <w:rFonts w:ascii="Consolas" w:hAnsi="Consolas"/>
+                <w:lang w:val="bg-BG"/>
+              </w:rPr>
+            </w:pPr>
+            <w:r>
+              <w:rPr>
+                <w:rFonts w:ascii="Consolas" w:hAnsi="Consolas"/>
+                <w:noProof/>
+              </w:rPr>
+              <w:t>9</w:t>
+            </w:r>
+          </w:p>
+          <w:p>
+            <w:pPr>
+              <w:spacing w:before="20" w:after="20"/>
+              <w:rPr>
+                <w:rFonts w:ascii="Consolas" w:hAnsi="Consolas"/>
+                <w:noProof/>
+              </w:rPr>
+            </w:pPr>
+          </w:p>
+        </w:tc>
+        <w:tc>
+          <w:tcPr>
+            <w:tcW w:w="1326" w:type="dxa"/>
+            <w:tcBorders>
+              <w:top w:val="single" w:sz="4" w:space="0" w:color="auto"/>
+              <w:left w:val="single" w:sz="4" w:space="0" w:color="auto"/>
+              <w:bottom w:val="single" w:sz="4" w:space="0" w:color="auto"/>
+              <w:right w:val="single" w:sz="4" w:space="0" w:color="auto"/>
+            </w:tcBorders>
+            <w:hideMark/>
+          </w:tcPr>
+          <w:p>
+            <w:pPr>
+              <w:spacing w:before="20" w:after="20"/>
+              <w:rPr>
+                <w:rFonts w:ascii="Consolas" w:hAnsi="Consolas"/>
+                <w:noProof/>
+              </w:rPr>
+            </w:pPr>
+            <w:r>
+              <w:rPr>
+                <w:rFonts w:ascii="Consolas" w:hAnsi="Consolas"/>
+                <w:noProof/>
+              </w:rPr>
               <w:t>68.5 lv.</w:t>
             </w:r>
           </w:p>
@@ -9974,6 +10051,7 @@
           <w:ilvl w:val="0"/>
           <w:numId w:val="29"/>
         </w:numPr>
+        <w:ind w:left="284" w:hanging="284"/>
         <w:rPr>
           <w:lang w:val="bg-BG"/>
         </w:rPr>
@@ -10014,6 +10092,7 @@
           <w:ilvl w:val="0"/>
           <w:numId w:val="29"/>
         </w:numPr>
+        <w:ind w:left="284" w:hanging="284"/>
         <w:rPr>
           <w:b/>
           <w:bCs/>
@@ -10070,17 +10149,17 @@
           <w:ilvl w:val="0"/>
           <w:numId w:val="29"/>
         </w:numPr>
-        <w:rPr>
-          <w:b/>
-          <w:bCs/>
-          <w:lang w:val="bg-BG"/>
-        </w:rPr>
-      </w:pPr>
-      <w:r>
-        <w:rPr>
-          <w:lang w:val="bg-BG"/>
-        </w:rPr>
-        <w:lastRenderedPageBreak/>
+        <w:ind w:left="284" w:hanging="284"/>
+        <w:rPr>
+          <w:b/>
+          <w:bCs/>
+          <w:lang w:val="bg-BG"/>
+        </w:rPr>
+      </w:pPr>
+      <w:r>
+        <w:rPr>
+          <w:lang w:val="bg-BG"/>
+        </w:rPr>
         <w:t xml:space="preserve">Отпечатайте </w:t>
       </w:r>
       <w:r>
@@ -10532,6 +10611,7 @@
         <w:rPr>
           <w:lang w:val="bg-BG"/>
         </w:rPr>
+        <w:lastRenderedPageBreak/>
         <w:t>Изход</w:t>
       </w:r>
     </w:p>
@@ -11581,7 +11661,6 @@
         <w:rPr>
           <w:lang w:val="bg-BG"/>
         </w:rPr>
-        <w:lastRenderedPageBreak/>
         <w:t>Изход</w:t>
       </w:r>
     </w:p>
@@ -12160,6 +12239,7 @@
                 <w:rFonts w:ascii="Consolas" w:eastAsia="Calibri" w:hAnsi="Consolas" w:cs="Times New Roman"/>
                 <w:noProof/>
               </w:rPr>
+              <w:lastRenderedPageBreak/>
               <w:t>2432.25</w:t>
             </w:r>
           </w:p>
@@ -13092,7 +13172,6 @@
         <w:rPr>
           <w:lang w:val="bg-BG"/>
         </w:rPr>
-        <w:lastRenderedPageBreak/>
         <w:t>Благотворителна кампания</w:t>
       </w:r>
     </w:p>
@@ -13544,6 +13623,7 @@
         <w:rPr>
           <w:lang w:val="bg-BG"/>
         </w:rPr>
+        <w:lastRenderedPageBreak/>
         <w:t>Вход</w:t>
       </w:r>
     </w:p>
@@ -14805,7 +14885,6 @@
         <w:rPr>
           <w:lang w:val="bg-BG"/>
         </w:rPr>
-        <w:lastRenderedPageBreak/>
         <w:t xml:space="preserve">Пазар за </w:t>
       </w:r>
       <w:r>
@@ -15377,6 +15456,7 @@
           <w:b/>
           <w:lang w:val="bg-BG"/>
         </w:rPr>
+        <w:lastRenderedPageBreak/>
         <w:t xml:space="preserve">Цена на ягодите </w:t>
       </w:r>
       <w:r>
@@ -16706,7 +16786,6 @@
         <w:rPr>
           <w:lang w:val="bg-BG"/>
         </w:rPr>
-        <w:lastRenderedPageBreak/>
         <w:t>Аквариум</w:t>
       </w:r>
     </w:p>
@@ -17265,6 +17344,7 @@
           <w:b/>
           <w:lang w:val="bg-BG"/>
         </w:rPr>
+        <w:lastRenderedPageBreak/>
         <w:t>Процент</w:t>
       </w:r>
       <w:r>
@@ -18129,8 +18209,8 @@
       </w:pPr>
     </w:p>
     <w:sectPr>
-      <w:headerReference w:type="default" r:id="rId41"/>
-      <w:footerReference w:type="default" r:id="rId42"/>
+      <w:headerReference w:type="default" r:id="rId40"/>
+      <w:footerReference w:type="default" r:id="rId41"/>
       <w:pgSz w:w="11909" w:h="16834" w:code="9"/>
       <w:pgMar w:top="567" w:right="737" w:bottom="1077" w:left="737" w:header="567" w:footer="794" w:gutter="0"/>
       <w:cols w:space="720"/>
@@ -19203,7 +19283,7 @@
                                   </pic:cNvPicPr>
                                 </pic:nvPicPr>
                                 <pic:blipFill>
-                                  <a:blip r:embed="rId21">
+                                  <a:blip r:embed="rId2">
                                     <a:extLst>
                                       <a:ext uri="{28A0092B-C50C-407E-A947-70E740481C1C}">
                                         <a14:useLocalDpi xmlns:a14="http://schemas.microsoft.com/office/drawing/2010/main" val="0"/>
@@ -19252,7 +19332,7 @@
                           <wp:extent cx="180000" cy="180000"/>
                           <wp:effectExtent l="0" t="0" r="0" b="0"/>
                           <wp:docPr id="92" name="Picture 92">
-                            <a:hlinkClick xmlns:a="http://schemas.openxmlformats.org/drawingml/2006/main" r:id="rId22"/>
+                            <a:hlinkClick xmlns:a="http://schemas.openxmlformats.org/drawingml/2006/main" r:id="rId3"/>
                           </wp:docPr>
                           <wp:cNvGraphicFramePr>
                             <a:graphicFrameLocks xmlns:a="http://schemas.openxmlformats.org/drawingml/2006/main" noChangeAspect="1"/>
@@ -19262,14 +19342,14 @@
                               <pic:pic xmlns:pic="http://schemas.openxmlformats.org/drawingml/2006/picture">
                                 <pic:nvPicPr>
                                   <pic:cNvPr id="2" name="Picture 2">
-                                    <a:hlinkClick r:id="rId22"/>
+                                    <a:hlinkClick r:id="rId3"/>
                                   </pic:cNvPr>
                                   <pic:cNvPicPr>
                                     <a:picLocks noChangeAspect="1" noChangeArrowheads="1"/>
                                   </pic:cNvPicPr>
                                 </pic:nvPicPr>
                                 <pic:blipFill>
-                                  <a:blip r:embed="rId23">
+                                  <a:blip r:embed="rId4">
                                     <a:extLst>
                                       <a:ext uri="{28A0092B-C50C-407E-A947-70E740481C1C}">
                                         <a14:useLocalDpi xmlns:a14="http://schemas.microsoft.com/office/drawing/2010/main" val="0"/>
@@ -19318,7 +19398,7 @@
                           <wp:extent cx="180000" cy="180000"/>
                           <wp:effectExtent l="0" t="0" r="0" b="0"/>
                           <wp:docPr id="93" name="Picture 93" title="Software University @ Facebook">
-                            <a:hlinkClick xmlns:a="http://schemas.openxmlformats.org/drawingml/2006/main" r:id="rId24"/>
+                            <a:hlinkClick xmlns:a="http://schemas.openxmlformats.org/drawingml/2006/main" r:id="rId5"/>
                           </wp:docPr>
                           <wp:cNvGraphicFramePr>
                             <a:graphicFrameLocks xmlns:a="http://schemas.openxmlformats.org/drawingml/2006/main" noChangeAspect="1"/>
@@ -19328,12 +19408,12 @@
                               <pic:pic xmlns:pic="http://schemas.openxmlformats.org/drawingml/2006/picture">
                                 <pic:nvPicPr>
                                   <pic:cNvPr id="5" name="Picture 5" title="Software University @ Facebook">
-                                    <a:hlinkClick r:id="rId24"/>
+                                    <a:hlinkClick r:id="rId5"/>
                                   </pic:cNvPr>
                                   <pic:cNvPicPr/>
                                 </pic:nvPicPr>
                                 <pic:blipFill>
-                                  <a:blip r:embed="rId25"/>
+                                  <a:blip r:embed="rId6"/>
                                   <a:stretch>
                                     <a:fillRect/>
                                   </a:stretch>
@@ -19371,7 +19451,7 @@
                           <wp:extent cx="180000" cy="180000"/>
                           <wp:effectExtent l="0" t="0" r="0" b="0"/>
                           <wp:docPr id="94" name="Picture 94">
-                            <a:hlinkClick xmlns:a="http://schemas.openxmlformats.org/drawingml/2006/main" r:id="rId26"/>
+                            <a:hlinkClick xmlns:a="http://schemas.openxmlformats.org/drawingml/2006/main" r:id="rId7"/>
                           </wp:docPr>
                           <wp:cNvGraphicFramePr>
                             <a:graphicFrameLocks xmlns:a="http://schemas.openxmlformats.org/drawingml/2006/main" noChangeAspect="1"/>
@@ -19381,20 +19461,20 @@
                               <pic:pic xmlns:pic="http://schemas.openxmlformats.org/drawingml/2006/picture">
                                 <pic:nvPicPr>
                                   <pic:cNvPr id="20" name="Picture 20">
-                                    <a:hlinkClick r:id="rId26"/>
+                                    <a:hlinkClick r:id="rId7"/>
                                   </pic:cNvPr>
                                   <pic:cNvPicPr>
                                     <a:picLocks noChangeAspect="1" noChangeArrowheads="1"/>
                                   </pic:cNvPicPr>
                                 </pic:nvPicPr>
                                 <pic:blipFill>
-                                  <a:blip r:embed="rId27">
+                                  <a:blip r:embed="rId8">
                                     <a:extLst>
                                       <a:ext uri="{28A0092B-C50C-407E-A947-70E740481C1C}">
                                         <a14:useLocalDpi xmlns:a14="http://schemas.microsoft.com/office/drawing/2010/main" val="0"/>
                                       </a:ext>
                                       <a:ext uri="{837473B0-CC2E-450A-ABE3-18F120FF3D39}">
-                                        <a1611:picAttrSrcUrl xmlns:a1611="http://schemas.microsoft.com/office/drawing/2016/11/main" r:id="rId28"/>
+                                        <a1611:picAttrSrcUrl xmlns:a1611="http://schemas.microsoft.com/office/drawing/2016/11/main" r:id="rId9"/>
                                       </a:ext>
                                     </a:extLst>
                                   </a:blip>
@@ -19440,7 +19520,7 @@
                           <wp:extent cx="180000" cy="180000"/>
                           <wp:effectExtent l="0" t="0" r="0" b="0"/>
                           <wp:docPr id="95" name="Picture 95" title="Software University @ Twitter">
-                            <a:hlinkClick xmlns:a="http://schemas.openxmlformats.org/drawingml/2006/main" r:id="rId29"/>
+                            <a:hlinkClick xmlns:a="http://schemas.openxmlformats.org/drawingml/2006/main" r:id="rId10"/>
                           </wp:docPr>
                           <wp:cNvGraphicFramePr>
                             <a:graphicFrameLocks xmlns:a="http://schemas.openxmlformats.org/drawingml/2006/main" noChangeAspect="1"/>
@@ -19450,12 +19530,12 @@
                               <pic:pic xmlns:pic="http://schemas.openxmlformats.org/drawingml/2006/picture">
                                 <pic:nvPicPr>
                                   <pic:cNvPr id="7" name="Picture 7" title="Software University @ Twitter">
-                                    <a:hlinkClick r:id="rId29"/>
+                                    <a:hlinkClick r:id="rId10"/>
                                   </pic:cNvPr>
                                   <pic:cNvPicPr/>
                                 </pic:nvPicPr>
                                 <pic:blipFill>
-                                  <a:blip r:embed="rId30"/>
+                                  <a:blip r:embed="rId11"/>
                                   <a:stretch>
                                     <a:fillRect/>
                                   </a:stretch>
@@ -19493,7 +19573,7 @@
                           <wp:extent cx="180000" cy="180000"/>
                           <wp:effectExtent l="0" t="0" r="0" b="0"/>
                           <wp:docPr id="96" name="Picture 96" title="Software University @ YouTube">
-                            <a:hlinkClick xmlns:a="http://schemas.openxmlformats.org/drawingml/2006/main" r:id="rId31"/>
+                            <a:hlinkClick xmlns:a="http://schemas.openxmlformats.org/drawingml/2006/main" r:id="rId12"/>
                           </wp:docPr>
                           <wp:cNvGraphicFramePr>
                             <a:graphicFrameLocks xmlns:a="http://schemas.openxmlformats.org/drawingml/2006/main" noChangeAspect="1"/>
@@ -19503,12 +19583,12 @@
                               <pic:pic xmlns:pic="http://schemas.openxmlformats.org/drawingml/2006/picture">
                                 <pic:nvPicPr>
                                   <pic:cNvPr id="17" name="Picture 17" title="Software University @ YouTube">
-                                    <a:hlinkClick r:id="rId31"/>
+                                    <a:hlinkClick r:id="rId12"/>
                                   </pic:cNvPr>
                                   <pic:cNvPicPr/>
                                 </pic:nvPicPr>
                                 <pic:blipFill>
-                                  <a:blip r:embed="rId32"/>
+                                  <a:blip r:embed="rId13"/>
                                   <a:stretch>
                                     <a:fillRect/>
                                   </a:stretch>
@@ -19546,7 +19626,7 @@
                           <wp:extent cx="180000" cy="180000"/>
                           <wp:effectExtent l="0" t="0" r="0" b="0"/>
                           <wp:docPr id="97" name="Picture 97">
-                            <a:hlinkClick xmlns:a="http://schemas.openxmlformats.org/drawingml/2006/main" r:id="rId33"/>
+                            <a:hlinkClick xmlns:a="http://schemas.openxmlformats.org/drawingml/2006/main" r:id="rId14"/>
                           </wp:docPr>
                           <wp:cNvGraphicFramePr>
                             <a:graphicFrameLocks xmlns:a="http://schemas.openxmlformats.org/drawingml/2006/main" noChangeAspect="1"/>
@@ -19556,14 +19636,14 @@
                               <pic:pic xmlns:pic="http://schemas.openxmlformats.org/drawingml/2006/picture">
                                 <pic:nvPicPr>
                                   <pic:cNvPr id="21" name="Picture 21">
-                                    <a:hlinkClick r:id="rId33"/>
+                                    <a:hlinkClick r:id="rId14"/>
                                   </pic:cNvPr>
                                   <pic:cNvPicPr>
                                     <a:picLocks noChangeAspect="1" noChangeArrowheads="1"/>
                                   </pic:cNvPicPr>
                                 </pic:nvPicPr>
                                 <pic:blipFill rotWithShape="1">
-                                  <a:blip r:embed="rId34">
+                                  <a:blip r:embed="rId15">
                                     <a:extLst>
                                       <a:ext uri="{28A0092B-C50C-407E-A947-70E740481C1C}">
                                         <a14:useLocalDpi xmlns:a14="http://schemas.microsoft.com/office/drawing/2010/main" val="0"/>
@@ -19615,7 +19695,7 @@
                           <wp:extent cx="180000" cy="180000"/>
                           <wp:effectExtent l="0" t="0" r="0" b="0"/>
                           <wp:docPr id="98" name="Picture 98">
-                            <a:hlinkClick xmlns:a="http://schemas.openxmlformats.org/drawingml/2006/main" r:id="rId35"/>
+                            <a:hlinkClick xmlns:a="http://schemas.openxmlformats.org/drawingml/2006/main" r:id="rId16"/>
                           </wp:docPr>
                           <wp:cNvGraphicFramePr>
                             <a:graphicFrameLocks xmlns:a="http://schemas.openxmlformats.org/drawingml/2006/main" noChangeAspect="1"/>
@@ -19625,14 +19705,14 @@
                               <pic:pic xmlns:pic="http://schemas.openxmlformats.org/drawingml/2006/picture">
                                 <pic:nvPicPr>
                                   <pic:cNvPr id="22" name="Picture 22">
-                                    <a:hlinkClick r:id="rId35"/>
+                                    <a:hlinkClick r:id="rId16"/>
                                   </pic:cNvPr>
                                   <pic:cNvPicPr>
                                     <a:picLocks noChangeAspect="1" noChangeArrowheads="1"/>
                                   </pic:cNvPicPr>
                                 </pic:nvPicPr>
                                 <pic:blipFill>
-                                  <a:blip r:embed="rId36">
+                                  <a:blip r:embed="rId17">
                                     <a:extLst>
                                       <a:ext uri="{28A0092B-C50C-407E-A947-70E740481C1C}">
                                         <a14:useLocalDpi xmlns:a14="http://schemas.microsoft.com/office/drawing/2010/main" val="0"/>
@@ -19681,7 +19761,7 @@
                           <wp:extent cx="180000" cy="180000"/>
                           <wp:effectExtent l="0" t="0" r="0" b="0"/>
                           <wp:docPr id="99" name="Picture 99" title="Software University: Email Us">
-                            <a:hlinkClick xmlns:a="http://schemas.openxmlformats.org/drawingml/2006/main" r:id="rId37"/>
+                            <a:hlinkClick xmlns:a="http://schemas.openxmlformats.org/drawingml/2006/main" r:id="rId18"/>
                           </wp:docPr>
                           <wp:cNvGraphicFramePr>
                             <a:graphicFrameLocks xmlns:a="http://schemas.openxmlformats.org/drawingml/2006/main" noChangeAspect="1"/>
@@ -19691,12 +19771,12 @@
                               <pic:pic xmlns:pic="http://schemas.openxmlformats.org/drawingml/2006/picture">
                                 <pic:nvPicPr>
                                   <pic:cNvPr id="23" name="Picture 23" title="Software University: Email Us">
-                                    <a:hlinkClick r:id="rId37"/>
+                                    <a:hlinkClick r:id="rId18"/>
                                   </pic:cNvPr>
                                   <pic:cNvPicPr/>
                                 </pic:nvPicPr>
                                 <pic:blipFill>
-                                  <a:blip r:embed="rId38"/>
+                                  <a:blip r:embed="rId19"/>
                                   <a:stretch>
                                     <a:fillRect/>
                                   </a:stretch>
@@ -19758,7 +19838,7 @@
                   </pic:cNvPicPr>
                 </pic:nvPicPr>
                 <pic:blipFill>
-                  <a:blip r:embed="rId39">
+                  <a:blip r:embed="rId21">
                     <a:extLst>
                       <a:ext uri="{28A0092B-C50C-407E-A947-70E740481C1C}">
                         <a14:useLocalDpi xmlns:a14="http://schemas.microsoft.com/office/drawing/2010/main" val="0"/>
@@ -20194,8 +20274,8 @@
   <w:abstractNum w:abstractNumId="0" w15:restartNumberingAfterBreak="0">
     <w:nsid w:val="033E1103"/>
     <w:multiLevelType w:val="hybridMultilevel"/>
-    <w:tmpl w:val="B0344964"/>
-    <w:lvl w:ilvl="0" w:tplc="9E582B72">
+    <w:tmpl w:val="41BEA00A"/>
+    <w:lvl w:ilvl="0" w:tplc="3858FF92">
       <w:start w:val="1"/>
       <w:numFmt w:val="decimal"/>
       <w:lvlText w:val="%1."/>
@@ -20205,6 +20285,8 @@
       </w:pPr>
       <w:rPr>
         <w:rFonts w:hint="default"/>
+        <w:b w:val="0"/>
+        <w:bCs/>
         <w:sz w:val="22"/>
         <w:szCs w:val="22"/>
       </w:rPr>
@@ -22728,8 +22810,8 @@
   <w:abstractNum w:abstractNumId="25" w15:restartNumberingAfterBreak="0">
     <w:nsid w:val="739146FB"/>
     <w:multiLevelType w:val="hybridMultilevel"/>
-    <w:tmpl w:val="7EBC7FEE"/>
-    <w:lvl w:ilvl="0" w:tplc="45262E06">
+    <w:tmpl w:val="5EDEEA38"/>
+    <w:lvl w:ilvl="0" w:tplc="0A4C88F0">
       <w:start w:val="4"/>
       <w:numFmt w:val="decimal"/>
       <w:lvlText w:val="%1."/>
@@ -22739,6 +22821,8 @@
       </w:pPr>
       <w:rPr>
         <w:rFonts w:hint="default"/>
+        <w:b w:val="0"/>
+        <w:bCs/>
         <w:sz w:val="22"/>
         <w:szCs w:val="22"/>
       </w:rPr>

</xml_diff>

<commit_message>
Minor fixes and additions
</commit_message>
<xml_diff>
--- a/Courses/Software-Sciences/Module-1-OOP/01-Intro-to-Programming/01-Intro-to-Programming-Exercises.docx
+++ b/Courses/Software-Sciences/Module-1-OOP/01-Intro-to-Programming/01-Intro-to-Programming-Exercises.docx
@@ -401,7 +401,7 @@
         <w:rPr>
           <w:rStyle w:val="CodeChar"/>
         </w:rPr>
-        <w:t>[Console App (.NET Core)]</w:t>
+        <w:t>[Console App]</w:t>
       </w:r>
     </w:p>
     <w:p>
@@ -2154,14 +2154,12 @@
       <w:r>
         <w:t>"</w:t>
       </w:r>
-      <w:proofErr w:type="spellStart"/>
       <w:r>
         <w:rPr>
           <w:rStyle w:val="CodeChar"/>
         </w:rPr>
         <w:t>SimpleCalculations</w:t>
       </w:r>
-      <w:proofErr w:type="spellEnd"/>
       <w:r>
         <w:t xml:space="preserve">", </w:t>
       </w:r>
@@ -6064,7 +6062,6 @@
         </w:rPr>
         <w:t xml:space="preserve">програми е достъпно чрез </w:t>
       </w:r>
-      <w:proofErr w:type="spellStart"/>
       <w:r>
         <w:rPr>
           <w:b/>
@@ -6080,7 +6077,6 @@
         </w:rPr>
         <w:t>PI</w:t>
       </w:r>
-      <w:proofErr w:type="spellEnd"/>
       <w:r>
         <w:t xml:space="preserve">. </w:t>
       </w:r>

</xml_diff>